<commit_message>
pdf done. fixed something
</commit_message>
<xml_diff>
--- a/docs/2018-article/latex/main.docx
+++ b/docs/2018-article/latex/main.docx
@@ -558,19 +558,19 @@
         <w:t xml:space="preserve">(Morosini 2010)</w:t>
       </w:r>
       <w:r>
-        <w:t xml:space="preserve">. Proprio dai</w:t>
-      </w:r>
-      <w:r>
-        <w:t xml:space="preserve"> </w:t>
-      </w:r>
-      <w:r>
-        <w:t xml:space="preserve">contributi a questo testo si traggono numerose notizie riguardo al mondo</w:t>
-      </w:r>
-      <w:r>
-        <w:t xml:space="preserve"> </w:t>
-      </w:r>
-      <w:r>
-        <w:t xml:space="preserve">geografico del Certaldese.</w:t>
+        <w:t xml:space="preserve">. Proprio dai contributi a</w:t>
+      </w:r>
+      <w:r>
+        <w:t xml:space="preserve"> </w:t>
+      </w:r>
+      <w:r>
+        <w:t xml:space="preserve">questo testo si traggono numerose notizie riguardo al mondo geografico</w:t>
+      </w:r>
+      <w:r>
+        <w:t xml:space="preserve"> </w:t>
+      </w:r>
+      <w:r>
+        <w:t xml:space="preserve">del Certaldese.</w:t>
       </w:r>
       <w:r>
         <w:rPr>
@@ -1397,31 +1397,31 @@
         <w:t xml:space="preserve">(Morosini 2010, 20)</w:t>
       </w:r>
       <w:r>
-        <w:t xml:space="preserve">. La</w:t>
-      </w:r>
-      <w:r>
-        <w:t xml:space="preserve"> </w:t>
-      </w:r>
-      <w:r>
-        <w:t xml:space="preserve">bibliografia in merito è realmente vasta: tuttavia, se dovessimo</w:t>
-      </w:r>
-      <w:r>
-        <w:t xml:space="preserve"> </w:t>
-      </w:r>
-      <w:r>
-        <w:t xml:space="preserve">segnalare i punti fermi della critica ai quali ci siamo affidati nel</w:t>
-      </w:r>
-      <w:r>
-        <w:t xml:space="preserve"> </w:t>
-      </w:r>
-      <w:r>
-        <w:t xml:space="preserve">corso di tutto il lavoro, essi senza dubbio corrisponderebbero da una</w:t>
-      </w:r>
-      <w:r>
-        <w:t xml:space="preserve"> </w:t>
-      </w:r>
-      <w:r>
-        <w:t xml:space="preserve">parte all’introduzione di Vittore Branca all’edizione Einaudi del</w:t>
+        <w:t xml:space="preserve">. La bibliografia</w:t>
+      </w:r>
+      <w:r>
+        <w:t xml:space="preserve"> </w:t>
+      </w:r>
+      <w:r>
+        <w:t xml:space="preserve">in merito è realmente vasta: tuttavia, se dovessimo segnalare i punti</w:t>
+      </w:r>
+      <w:r>
+        <w:t xml:space="preserve"> </w:t>
+      </w:r>
+      <w:r>
+        <w:t xml:space="preserve">fermi della critica ai quali ci siamo affidati nel corso di tutto il</w:t>
+      </w:r>
+      <w:r>
+        <w:t xml:space="preserve"> </w:t>
+      </w:r>
+      <w:r>
+        <w:t xml:space="preserve">lavoro, essi senza dubbio corrisponderebbero da una parte</w:t>
+      </w:r>
+      <w:r>
+        <w:t xml:space="preserve"> </w:t>
+      </w:r>
+      <w:r>
+        <w:t xml:space="preserve">all’introduzione di Vittore Branca all’edizione Einaudi del</w:t>
       </w:r>
       <w:r>
         <w:t xml:space="preserve"> </w:t>
@@ -1969,73 +1969,37 @@
         <w:t xml:space="preserve"> </w:t>
       </w:r>
       <w:r>
-        <w:t xml:space="preserve">che ci poniamo a monte di questo studio. L’obiettivo, dunque, sarà</w:t>
-      </w:r>
-      <w:r>
-        <w:t xml:space="preserve"> </w:t>
-      </w:r>
-      <w:r>
-        <w:t xml:space="preserve">quello di creare delle mappe coropletiche (cioè mappe tematiche in cui</w:t>
-      </w:r>
-      <w:r>
-        <w:t xml:space="preserve"> </w:t>
-      </w:r>
-      <w:r>
-        <w:t xml:space="preserve">le aree sono diversamente colorate o graficamente rappresentate in modo</w:t>
-      </w:r>
-      <w:r>
-        <w:t xml:space="preserve"> </w:t>
-      </w:r>
-      <w:r>
-        <w:t xml:space="preserve">da evidenziare i risultati di calcoli statistici effettuate su di esse),</w:t>
-      </w:r>
-      <w:r>
-        <w:t xml:space="preserve"> </w:t>
-      </w:r>
-      <w:r>
-        <w:t xml:space="preserve">che illustrino i percorsi mediterranei (e non) dei protagonisti delle</w:t>
-      </w:r>
-      <w:r>
-        <w:t xml:space="preserve"> </w:t>
-      </w:r>
-      <w:r>
-        <w:t xml:space="preserve">novelle. Il tutto attraverso strumenti automatici di processazione dei</w:t>
-      </w:r>
-      <w:r>
-        <w:t xml:space="preserve"> </w:t>
-      </w:r>
-      <w:r>
-        <w:t xml:space="preserve">dati. Questa scelta di rappresentare graficamente sia i calcoli sia le</w:t>
-      </w:r>
-      <w:r>
-        <w:t xml:space="preserve"> </w:t>
-      </w:r>
-      <w:r>
-        <w:t xml:space="preserve">rotte decameroniane risponde in primo luogo ad un’esigenza di chiarezza</w:t>
-      </w:r>
-      <w:r>
-        <w:t xml:space="preserve"> </w:t>
-      </w:r>
-      <w:r>
-        <w:t xml:space="preserve">e comprensibilità da offrire al lettore anche non specializzato in</w:t>
-      </w:r>
-      <w:r>
-        <w:t xml:space="preserve"> </w:t>
-      </w:r>
-      <w:r>
-        <w:t xml:space="preserve">ottica divulgativa, dall’altra vuole avvicinare la geografia letteraria</w:t>
-      </w:r>
-      <w:r>
-        <w:t xml:space="preserve"> </w:t>
-      </w:r>
-      <w:r>
-        <w:t xml:space="preserve">e qualsiasi considerazione successiva intorno al valore morale dello</w:t>
-      </w:r>
-      <w:r>
-        <w:t xml:space="preserve"> </w:t>
-      </w:r>
-      <w:r>
-        <w:t xml:space="preserve">spazio alle nuove discipline delle</w:t>
+        <w:t xml:space="preserve">che ci poniamo a monte di questo studio. Questa scelta di rappresentare</w:t>
+      </w:r>
+      <w:r>
+        <w:t xml:space="preserve"> </w:t>
+      </w:r>
+      <w:r>
+        <w:t xml:space="preserve">graficamente sia i calcoli sia le rotte decameroniane risponde in primo</w:t>
+      </w:r>
+      <w:r>
+        <w:t xml:space="preserve"> </w:t>
+      </w:r>
+      <w:r>
+        <w:t xml:space="preserve">luogo ad un’esigenza di chiarezza e comprensibilità da offrire al</w:t>
+      </w:r>
+      <w:r>
+        <w:t xml:space="preserve"> </w:t>
+      </w:r>
+      <w:r>
+        <w:t xml:space="preserve">lettore anche non specializzato in ottica divulgativa, dall’altra vuole</w:t>
+      </w:r>
+      <w:r>
+        <w:t xml:space="preserve"> </w:t>
+      </w:r>
+      <w:r>
+        <w:t xml:space="preserve">avvicinare la geografia letteraria e qualsiasi considerazione successiva</w:t>
+      </w:r>
+      <w:r>
+        <w:t xml:space="preserve"> </w:t>
+      </w:r>
+      <w:r>
+        <w:t xml:space="preserve">intorno al valore morale dello spazio alle nuove discipline delle</w:t>
       </w:r>
       <w:r>
         <w:t xml:space="preserve"> </w:t>
@@ -2047,61 +2011,61 @@
         <w:t xml:space="preserve">digital humanities</w:t>
       </w:r>
       <w:r>
-        <w:t xml:space="preserve">, che</w:t>
-      </w:r>
-      <w:r>
-        <w:t xml:space="preserve"> </w:t>
-      </w:r>
-      <w:r>
-        <w:t xml:space="preserve">prevedono la digitalizzazione di viaggi letterari su supporti</w:t>
-      </w:r>
-      <w:r>
-        <w:t xml:space="preserve"> </w:t>
-      </w:r>
-      <w:r>
-        <w:t xml:space="preserve">informatici e la loro interrogabilità. La scelta di un tale approccio</w:t>
-      </w:r>
-      <w:r>
-        <w:t xml:space="preserve"> </w:t>
-      </w:r>
-      <w:r>
-        <w:t xml:space="preserve">computazionale, che verrà sviscerato nel seguente capitolo, vuole porsi</w:t>
-      </w:r>
-      <w:r>
-        <w:t xml:space="preserve"> </w:t>
-      </w:r>
-      <w:r>
-        <w:t xml:space="preserve">anche come un tentativo di interdisciplinarietà che vede nella</w:t>
-      </w:r>
-      <w:r>
-        <w:t xml:space="preserve"> </w:t>
-      </w:r>
-      <w:r>
-        <w:t xml:space="preserve">riproducibilità e applicabilità dei modelli il suo punto di forza. Per</w:t>
-      </w:r>
-      <w:r>
-        <w:t xml:space="preserve"> </w:t>
-      </w:r>
-      <w:r>
-        <w:t xml:space="preserve">quanto riguarda la scelta delle novelle,la proposta di classificazione</w:t>
-      </w:r>
-      <w:r>
-        <w:t xml:space="preserve"> </w:t>
-      </w:r>
-      <w:r>
-        <w:t xml:space="preserve">di Asor Rosa è a questo proposito convincente, isolando egli un gruppo</w:t>
-      </w:r>
-      <w:r>
-        <w:t xml:space="preserve"> </w:t>
-      </w:r>
-      <w:r>
-        <w:t xml:space="preserve">di storie, prevalentemente inserite nella seconda giornata, in cui «il</w:t>
-      </w:r>
-      <w:r>
-        <w:t xml:space="preserve"> </w:t>
-      </w:r>
-      <w:r>
-        <w:t xml:space="preserve">viaggio ha un rapporto assolutamente intrinseco con la narrazione»</w:t>
+        <w:t xml:space="preserve">, che prevedono la digitalizzazione di viaggi</w:t>
+      </w:r>
+      <w:r>
+        <w:t xml:space="preserve"> </w:t>
+      </w:r>
+      <w:r>
+        <w:t xml:space="preserve">letterari su supporti informatici e la loro interrogabilità. La scelta</w:t>
+      </w:r>
+      <w:r>
+        <w:t xml:space="preserve"> </w:t>
+      </w:r>
+      <w:r>
+        <w:t xml:space="preserve">di un tale approccio computazionale, che verrà sviscerato nel seguente</w:t>
+      </w:r>
+      <w:r>
+        <w:t xml:space="preserve"> </w:t>
+      </w:r>
+      <w:r>
+        <w:t xml:space="preserve">capitolo, vuole porsi anche come un tentativo di interdisciplinarietà</w:t>
+      </w:r>
+      <w:r>
+        <w:t xml:space="preserve"> </w:t>
+      </w:r>
+      <w:r>
+        <w:t xml:space="preserve">che vede nella riproducibilità e applicabilità dei modelli il suo punto</w:t>
+      </w:r>
+      <w:r>
+        <w:t xml:space="preserve"> </w:t>
+      </w:r>
+      <w:r>
+        <w:t xml:space="preserve">di forza. Per quanto riguarda la scelta delle novelle,la proposta di</w:t>
+      </w:r>
+      <w:r>
+        <w:t xml:space="preserve"> </w:t>
+      </w:r>
+      <w:r>
+        <w:t xml:space="preserve">classificazione di Asor Rosa è a questo proposito convincente, isolando</w:t>
+      </w:r>
+      <w:r>
+        <w:t xml:space="preserve"> </w:t>
+      </w:r>
+      <w:r>
+        <w:t xml:space="preserve">egli un gruppo di storie, prevalentemente inserite nella seconda</w:t>
+      </w:r>
+      <w:r>
+        <w:t xml:space="preserve"> </w:t>
+      </w:r>
+      <w:r>
+        <w:t xml:space="preserve">giornata, in cui «il viaggio ha un rapporto assolutamente intrinseco con</w:t>
+      </w:r>
+      <w:r>
+        <w:t xml:space="preserve"> </w:t>
+      </w:r>
+      <w:r>
+        <w:t xml:space="preserve">la narrazione»</w:t>
       </w:r>
       <w:r>
         <w:t xml:space="preserve"> </w:t>
@@ -2110,61 +2074,67 @@
         <w:t xml:space="preserve">(Asor Rosa 1992, 549)</w:t>
       </w:r>
       <w:r>
-        <w:t xml:space="preserve">. Secondo questa categoria, le novelle elette</w:t>
-      </w:r>
-      <w:r>
-        <w:t xml:space="preserve"> </w:t>
-      </w:r>
-      <w:r>
-        <w:t xml:space="preserve">sarebbero: II 3 (i tre fratelli scialacquatori e il nipote Alessandro</w:t>
-      </w:r>
-      <w:r>
-        <w:t xml:space="preserve"> </w:t>
-      </w:r>
-      <w:r>
-        <w:t xml:space="preserve">che sposerà la figlia del re d’Inghilterra); II 4 (Landolfo Rufolo); II</w:t>
-      </w:r>
-      <w:r>
-        <w:t xml:space="preserve"> </w:t>
-      </w:r>
-      <w:r>
-        <w:t xml:space="preserve">6 (madama Beritola); II 7 (Alatiel); II 8 (Il Conte d’Anguersa); II 9</w:t>
-      </w:r>
-      <w:r>
-        <w:t xml:space="preserve"> </w:t>
-      </w:r>
-      <w:r>
-        <w:t xml:space="preserve">(Zinevra e Bernabò); III 9 (Giletta di Nerbona e Beltramo), IV 3 (Tre</w:t>
-      </w:r>
-      <w:r>
-        <w:t xml:space="preserve"> </w:t>
-      </w:r>
-      <w:r>
-        <w:t xml:space="preserve">giovani amano tre sorelle); V 1 (Cimone); V 2 (Gostanza e Martuccio); V</w:t>
-      </w:r>
-      <w:r>
-        <w:t xml:space="preserve"> </w:t>
-      </w:r>
-      <w:r>
-        <w:t xml:space="preserve">3 (Pietro Boccamazza e l’Agnolella); V 6 (Gian di Procida) e X 9 (Il</w:t>
-      </w:r>
-      <w:r>
-        <w:t xml:space="preserve"> </w:t>
-      </w:r>
-      <w:r>
-        <w:t xml:space="preserve">Saladino e messer Torello). Tutti i protagonisti di queste storie sono,</w:t>
-      </w:r>
-      <w:r>
-        <w:t xml:space="preserve"> </w:t>
-      </w:r>
-      <w:r>
-        <w:t xml:space="preserve">per i più svariati eventi della sorte, impegnati in un viaggio: ma solo</w:t>
-      </w:r>
-      <w:r>
-        <w:t xml:space="preserve"> </w:t>
-      </w:r>
-      <w:r>
-        <w:t xml:space="preserve">alcuni di loro lo sperimentano come «barriera potenziale».</w:t>
+        <w:t xml:space="preserve">. Secondo questa categoria, le</w:t>
+      </w:r>
+      <w:r>
+        <w:t xml:space="preserve"> </w:t>
+      </w:r>
+      <w:r>
+        <w:t xml:space="preserve">novelle elette sarebbero: II 3 (i tre fratelli scialacquatori e il</w:t>
+      </w:r>
+      <w:r>
+        <w:t xml:space="preserve"> </w:t>
+      </w:r>
+      <w:r>
+        <w:t xml:space="preserve">nipote Alessandro che sposerà la figlia del re d’Inghilterra); II 4</w:t>
+      </w:r>
+      <w:r>
+        <w:t xml:space="preserve"> </w:t>
+      </w:r>
+      <w:r>
+        <w:t xml:space="preserve">(Landolfo Rufolo); II 6 (madama Beritola); II 7 (Alatiel); II 8 (Il</w:t>
+      </w:r>
+      <w:r>
+        <w:t xml:space="preserve"> </w:t>
+      </w:r>
+      <w:r>
+        <w:t xml:space="preserve">Conte d’Anguersa); II 9 (Zinevra e Bernabò); III 9 (Giletta di Nerbona e</w:t>
+      </w:r>
+      <w:r>
+        <w:t xml:space="preserve"> </w:t>
+      </w:r>
+      <w:r>
+        <w:t xml:space="preserve">Beltramo), IV 3 (Tre giovani amano tre sorelle); V 1 (Cimone); V 2</w:t>
+      </w:r>
+      <w:r>
+        <w:t xml:space="preserve"> </w:t>
+      </w:r>
+      <w:r>
+        <w:t xml:space="preserve">(Gostanza e Martuccio); V 3 (Pietro Boccamazza e l’Agnolella); V 6 (Gian</w:t>
+      </w:r>
+      <w:r>
+        <w:t xml:space="preserve"> </w:t>
+      </w:r>
+      <w:r>
+        <w:t xml:space="preserve">di Procida) e X 9 (Il Saladino e messer Torello). Tutti i protagonisti</w:t>
+      </w:r>
+      <w:r>
+        <w:t xml:space="preserve"> </w:t>
+      </w:r>
+      <w:r>
+        <w:t xml:space="preserve">di queste storie sono, per i più svariati eventi della sorte, impegnati</w:t>
+      </w:r>
+      <w:r>
+        <w:t xml:space="preserve"> </w:t>
+      </w:r>
+      <w:r>
+        <w:t xml:space="preserve">in un viaggio: ma solo alcuni di loro lo sperimentano come «barriera</w:t>
+      </w:r>
+      <w:r>
+        <w:t xml:space="preserve"> </w:t>
+      </w:r>
+      <w:r>
+        <w:t xml:space="preserve">potenziale».</w:t>
       </w:r>
       <w:r>
         <w:rPr>
@@ -2176,13 +2146,7 @@
         <w:t xml:space="preserve"> </w:t>
       </w:r>
       <w:r>
-        <w:t xml:space="preserve">Tuttavia, non tutte le novelle</w:t>
-      </w:r>
-      <w:r>
-        <w:t xml:space="preserve"> </w:t>
-      </w:r>
-      <w:r>
-        <w:t xml:space="preserve">succitate si svolgono in ruoli</w:t>
+        <w:t xml:space="preserve">Tuttavia, non tutte le novelle succitate si svolgono in ruoli</w:t>
       </w:r>
       <w:r>
         <w:t xml:space="preserve"> </w:t>
@@ -2197,73 +2161,79 @@
         <w:t xml:space="preserve">”</w:t>
       </w:r>
       <w:r>
-        <w:t xml:space="preserve">. Rispettivamente, la storia di</w:t>
-      </w:r>
-      <w:r>
-        <w:t xml:space="preserve"> </w:t>
-      </w:r>
-      <w:r>
-        <w:t xml:space="preserve">Beritola, quella di Pietro Boccamazza e quella di Gian di Procida</w:t>
-      </w:r>
-      <w:r>
-        <w:t xml:space="preserve"> </w:t>
-      </w:r>
-      <w:r>
-        <w:t xml:space="preserve">rimangono all’interno dei confini nazionali, pur proponendo, tranne che</w:t>
-      </w:r>
-      <w:r>
-        <w:t xml:space="preserve"> </w:t>
-      </w:r>
-      <w:r>
-        <w:t xml:space="preserve">nella V 3, spostamenti mediterranei. Tuttavia, se le peripezie di</w:t>
-      </w:r>
-      <w:r>
-        <w:t xml:space="preserve"> </w:t>
-      </w:r>
-      <w:r>
-        <w:t xml:space="preserve">madonna Beritola saranno funzionali sia alla rappresentazione grafica</w:t>
-      </w:r>
-      <w:r>
-        <w:t xml:space="preserve"> </w:t>
-      </w:r>
-      <w:r>
-        <w:t xml:space="preserve">degli spostamenti decameroniani, ormai uno degli obiettivi dichiarati di</w:t>
-      </w:r>
-      <w:r>
-        <w:t xml:space="preserve"> </w:t>
-      </w:r>
-      <w:r>
-        <w:t xml:space="preserve">questo lavoro, sia per trarre conclusioni narratologiche (come si</w:t>
-      </w:r>
-      <w:r>
-        <w:t xml:space="preserve"> </w:t>
-      </w:r>
-      <w:r>
-        <w:t xml:space="preserve">vedrà), ci sentiamo di escludere dal computo le novelle V 3 e V 6 le</w:t>
-      </w:r>
-      <w:r>
-        <w:t xml:space="preserve"> </w:t>
-      </w:r>
-      <w:r>
-        <w:t xml:space="preserve">quali, pur basandosi su un viaggio, offrono itinerari troppo</w:t>
-      </w:r>
-      <w:r>
-        <w:t xml:space="preserve"> </w:t>
-      </w:r>
-      <w:r>
-        <w:t xml:space="preserve">circoscritti per poter risultare esemplari. Ecco dunque che in rilievo,</w:t>
-      </w:r>
-      <w:r>
-        <w:t xml:space="preserve"> </w:t>
-      </w:r>
-      <w:r>
-        <w:t xml:space="preserve">quasi spontaneamente, fa capolino la seconda giornata, nella quale, come</w:t>
-      </w:r>
-      <w:r>
-        <w:t xml:space="preserve"> </w:t>
-      </w:r>
-      <w:r>
-        <w:t xml:space="preserve">già rilevato, il rapporto con il viaggio è essenzialmente intrinseco</w:t>
+        <w:t xml:space="preserve">.</w:t>
+      </w:r>
+      <w:r>
+        <w:t xml:space="preserve"> </w:t>
+      </w:r>
+      <w:r>
+        <w:t xml:space="preserve">Rispettivamente, la storia di Beritola, quella di Pietro Boccamazza e</w:t>
+      </w:r>
+      <w:r>
+        <w:t xml:space="preserve"> </w:t>
+      </w:r>
+      <w:r>
+        <w:t xml:space="preserve">quella di Gian di Procida rimangono all’interno dei confini nazionali,</w:t>
+      </w:r>
+      <w:r>
+        <w:t xml:space="preserve"> </w:t>
+      </w:r>
+      <w:r>
+        <w:t xml:space="preserve">pur proponendo, tranne che nella V 3, spostamenti mediterranei.</w:t>
+      </w:r>
+      <w:r>
+        <w:t xml:space="preserve"> </w:t>
+      </w:r>
+      <w:r>
+        <w:t xml:space="preserve">Tuttavia, se le peripezie di madonna Beritola saranno funzionali sia</w:t>
+      </w:r>
+      <w:r>
+        <w:t xml:space="preserve"> </w:t>
+      </w:r>
+      <w:r>
+        <w:t xml:space="preserve">alla rappresentazione grafica degli spostamenti decameroniani, ormai uno</w:t>
+      </w:r>
+      <w:r>
+        <w:t xml:space="preserve"> </w:t>
+      </w:r>
+      <w:r>
+        <w:t xml:space="preserve">degli obiettivi dichiarati di questo lavoro, sia per trarre conclusioni</w:t>
+      </w:r>
+      <w:r>
+        <w:t xml:space="preserve"> </w:t>
+      </w:r>
+      <w:r>
+        <w:t xml:space="preserve">narratologiche (come si vedrà), ci sentiamo di escludere dal computo le</w:t>
+      </w:r>
+      <w:r>
+        <w:t xml:space="preserve"> </w:t>
+      </w:r>
+      <w:r>
+        <w:t xml:space="preserve">novelle V 3 e V 6 le quali, pur basandosi su un viaggio, offrono</w:t>
+      </w:r>
+      <w:r>
+        <w:t xml:space="preserve"> </w:t>
+      </w:r>
+      <w:r>
+        <w:t xml:space="preserve">itinerari troppo circoscritti per poter risultare esemplari. Ecco dunque</w:t>
+      </w:r>
+      <w:r>
+        <w:t xml:space="preserve"> </w:t>
+      </w:r>
+      <w:r>
+        <w:t xml:space="preserve">che in rilievo, quasi spontaneamente, fa capolino la seconda giornata,</w:t>
+      </w:r>
+      <w:r>
+        <w:t xml:space="preserve"> </w:t>
+      </w:r>
+      <w:r>
+        <w:t xml:space="preserve">nella quale, come già rilevato, il rapporto con il viaggio è</w:t>
+      </w:r>
+      <w:r>
+        <w:t xml:space="preserve"> </w:t>
+      </w:r>
+      <w:r>
+        <w:t xml:space="preserve">essenzialmente intrinseco</w:t>
       </w:r>
       <w:r>
         <w:t xml:space="preserve"> </w:t>
@@ -2272,19 +2242,19 @@
         <w:t xml:space="preserve">(Zatti 2004)</w:t>
       </w:r>
       <w:r>
-        <w:t xml:space="preserve">. Forti dei motivi di rappresentazione e</w:t>
-      </w:r>
-      <w:r>
-        <w:t xml:space="preserve"> </w:t>
-      </w:r>
-      <w:r>
-        <w:t xml:space="preserve">riproducibilità suddetti, sarà dunque questa la porzione decameroniana</w:t>
-      </w:r>
-      <w:r>
-        <w:t xml:space="preserve"> </w:t>
-      </w:r>
-      <w:r>
-        <w:t xml:space="preserve">oggetto delle analisi che seguono.</w:t>
+        <w:t xml:space="preserve">. Forti dei motivi di</w:t>
+      </w:r>
+      <w:r>
+        <w:t xml:space="preserve"> </w:t>
+      </w:r>
+      <w:r>
+        <w:t xml:space="preserve">rappresentazione e riproducibilità suddetti, sarà dunque questa la</w:t>
+      </w:r>
+      <w:r>
+        <w:t xml:space="preserve"> </w:t>
+      </w:r>
+      <w:r>
+        <w:t xml:space="preserve">porzione decameroniana oggetto delle analisi che seguono.</w:t>
       </w:r>
     </w:p>
     <w:p>
@@ -3278,6 +3248,14 @@
     </w:p>
     <w:p>
       <w:pPr>
+        <w:pStyle w:val="FirstParagraph"/>
+      </w:pPr>
+      <w:r>
+        <w:t xml:space="preserve">Come legare il discorso computazionale? Tipo e quantità di spostamento.</w:t>
+      </w:r>
+    </w:p>
+    <w:p>
+      <w:pPr>
         <w:numPr>
           <w:numId w:val="1003"/>
           <w:ilvl w:val="0"/>
@@ -3417,9 +3395,1875 @@
     </w:p>
     <w:p>
       <w:pPr>
+        <w:pStyle w:val="FirstParagraph"/>
+      </w:pPr>
+      <w:r>
+        <w:t xml:space="preserve">Ritornando alle premesse poste nel primo capitolo, e dopo aver stabilito</w:t>
+      </w:r>
+      <w:r>
+        <w:t xml:space="preserve"> </w:t>
+      </w:r>
+      <w:r>
+        <w:t xml:space="preserve">i criteri computazionnali di indagini, possiamo riprendere il discorso</w:t>
+      </w:r>
+      <w:r>
+        <w:t xml:space="preserve"> </w:t>
+      </w:r>
+      <w:r>
+        <w:t xml:space="preserve">sulla geografia della seconda giornata. Le considerazioni sugli</w:t>
+      </w:r>
+      <w:r>
+        <w:t xml:space="preserve"> </w:t>
+      </w:r>
+      <w:r>
+        <w:t xml:space="preserve">spostamente dei personaggi e della narrazione all’interno delle singole</w:t>
+      </w:r>
+      <w:r>
+        <w:t xml:space="preserve"> </w:t>
+      </w:r>
+      <w:r>
+        <w:t xml:space="preserve">novelle verranno accompagnate da mappe geografiche appositamente</w:t>
+      </w:r>
+      <w:r>
+        <w:t xml:space="preserve"> </w:t>
+      </w:r>
+      <w:r>
+        <w:t xml:space="preserve">realizzate con i criteri descritti precedentemente. Tuttavia, prima di</w:t>
+      </w:r>
+      <w:r>
+        <w:t xml:space="preserve"> </w:t>
+      </w:r>
+      <w:r>
+        <w:t xml:space="preserve">procedere a qualsivoglia conclusione narratologica, è bene ricordare le</w:t>
+      </w:r>
+      <w:r>
+        <w:t xml:space="preserve"> </w:t>
+      </w:r>
+      <w:r>
+        <w:t xml:space="preserve">preziose classificazioni proposte da Asor Rosa</w:t>
+      </w:r>
+      <w:r>
+        <w:t xml:space="preserve"> </w:t>
+      </w:r>
+      <w:r>
+        <w:t xml:space="preserve">(Asor Rosa 1992, 550)</w:t>
+      </w:r>
+      <w:r>
+        <w:t xml:space="preserve"> </w:t>
+      </w:r>
+      <w:r>
+        <w:t xml:space="preserve">per quanto riguarda le modalità di viaggio:</w:t>
+      </w:r>
+    </w:p>
+    <w:p>
+      <w:pPr>
+        <w:numPr>
+          <w:numId w:val="1005"/>
+          <w:ilvl w:val="1"/>
+        </w:numPr>
+      </w:pPr>
+      <w:r>
+        <w:t xml:space="preserve">Andata e ritorno semplice (ad esempio: Abraam giudeo, I 2:</w:t>
+      </w:r>
+      <w:r>
+        <w:t xml:space="preserve"> </w:t>
+      </w:r>
+      <w:r>
+        <w:t xml:space="preserve">Parigi-Roma-Parigi; Andreuccio da Perugia, II 5:</w:t>
+      </w:r>
+      <w:r>
+        <w:t xml:space="preserve"> </w:t>
+      </w:r>
+      <w:r>
+        <w:t xml:space="preserve">Perugia-Napoli-Perugia).</w:t>
+      </w:r>
+    </w:p>
+    <w:p>
+      <w:pPr>
+        <w:numPr>
+          <w:numId w:val="1005"/>
+          <w:ilvl w:val="1"/>
+        </w:numPr>
+      </w:pPr>
+      <w:r>
+        <w:t xml:space="preserve">Andata e ritorno complesso: il protagonista ritorna sì al punto di</w:t>
+      </w:r>
+      <w:r>
+        <w:t xml:space="preserve"> </w:t>
+      </w:r>
+      <w:r>
+        <w:t xml:space="preserve">partenza, ma per farlo deve passare attraverso una serie di</w:t>
+      </w:r>
+      <w:r>
+        <w:t xml:space="preserve"> </w:t>
+      </w:r>
+      <w:r>
+        <w:t xml:space="preserve">avventure che mettono in discussione la linearità diretta dello</w:t>
+      </w:r>
+      <w:r>
+        <w:t xml:space="preserve"> </w:t>
+      </w:r>
+      <w:r>
+        <w:t xml:space="preserve">spostamento. Asor Rosa fa l’esempio di Landolfo Rufolo (II 4).</w:t>
+      </w:r>
+    </w:p>
+    <w:p>
+      <w:pPr>
+        <w:numPr>
+          <w:numId w:val="1005"/>
+          <w:ilvl w:val="1"/>
+        </w:numPr>
+      </w:pPr>
+      <w:r>
+        <w:t xml:space="preserve">Viaggio ciclico da Oriente a Occidente e viceversa, con</w:t>
+      </w:r>
+      <w:r>
+        <w:t xml:space="preserve"> </w:t>
+      </w:r>
+      <w:r>
+        <w:rPr>
+          <w:i/>
+        </w:rPr>
+        <w:t xml:space="preserve">retrogradatio cruciata</w:t>
+      </w:r>
+      <w:r>
+        <w:t xml:space="preserve"> </w:t>
+      </w:r>
+      <w:r>
+        <w:t xml:space="preserve">delle peripezie. Ad esempio, il conte</w:t>
+      </w:r>
+      <w:r>
+        <w:t xml:space="preserve"> </w:t>
+      </w:r>
+      <w:r>
+        <w:t xml:space="preserve">d’Anguersa (II 8).</w:t>
+      </w:r>
+    </w:p>
+    <w:p>
+      <w:pPr>
+        <w:numPr>
+          <w:numId w:val="1005"/>
+          <w:ilvl w:val="1"/>
+        </w:numPr>
+      </w:pPr>
+      <w:r>
+        <w:t xml:space="preserve">Viaggio a fasi successive: si porta l’esempio di madama Beritola (II</w:t>
+      </w:r>
+      <w:r>
+        <w:t xml:space="preserve"> </w:t>
+      </w:r>
+      <w:r>
+        <w:t xml:space="preserve">6) per definire lo sparpagliamento progressivo in luoghi diversi dei</w:t>
+      </w:r>
+      <w:r>
+        <w:t xml:space="preserve"> </w:t>
+      </w:r>
+      <w:r>
+        <w:t xml:space="preserve">vari personaggi, che poi si riuniscono in un’epifania finale che</w:t>
+      </w:r>
+      <w:r>
+        <w:t xml:space="preserve"> </w:t>
+      </w:r>
+      <w:r>
+        <w:t xml:space="preserve">segna il ritorno al punto di partenza.</w:t>
+      </w:r>
+    </w:p>
+    <w:p>
+      <w:pPr>
+        <w:numPr>
+          <w:numId w:val="1005"/>
+          <w:ilvl w:val="1"/>
+        </w:numPr>
+      </w:pPr>
+      <w:r>
+        <w:t xml:space="preserve">Viaggio circolare: è qui che Asor Rosa propone la definizione di</w:t>
+      </w:r>
+      <w:r>
+        <w:t xml:space="preserve"> </w:t>
+      </w:r>
+      <w:r>
+        <w:rPr>
+          <w:i/>
+        </w:rPr>
+        <w:t xml:space="preserve">stupefacente metafora del vissuto</w:t>
+      </w:r>
+      <w:r>
+        <w:t xml:space="preserve"> </w:t>
+      </w:r>
+      <w:r>
+        <w:t xml:space="preserve">per descrivere il νόστος di</w:t>
+      </w:r>
+      <w:r>
+        <w:t xml:space="preserve"> </w:t>
+      </w:r>
+      <w:r>
+        <w:t xml:space="preserve">Alatiel (II 7).</w:t>
+      </w:r>
+    </w:p>
+    <w:p>
+      <w:pPr>
+        <w:numPr>
+          <w:numId w:val="1005"/>
+          <w:ilvl w:val="1"/>
+        </w:numPr>
+      </w:pPr>
+      <w:r>
+        <w:t xml:space="preserve">Viaggio peripezia: l’ultima categoria è naturalmente applicabile a</w:t>
+      </w:r>
+      <w:r>
+        <w:t xml:space="preserve"> </w:t>
+      </w:r>
+      <w:r>
+        <w:t xml:space="preserve">qualunque novella di viaggio, ma si cita quella di Pietro Boccamazza</w:t>
+      </w:r>
+      <w:r>
+        <w:t xml:space="preserve"> </w:t>
+      </w:r>
+      <w:r>
+        <w:t xml:space="preserve">come particolarmente appetibile (V 3).</w:t>
+      </w:r>
+    </w:p>
+    <w:p>
+      <w:pPr>
+        <w:pStyle w:val="FirstParagraph"/>
+      </w:pPr>
+      <w:r>
+        <w:t xml:space="preserve">Per quanto riguarda la circolarità dei viaggi, identificabile come</w:t>
+      </w:r>
+      <w:r>
+        <w:t xml:space="preserve"> </w:t>
+      </w:r>
+      <w:r>
+        <w:rPr>
+          <w:i/>
+        </w:rPr>
+        <w:t xml:space="preserve">Ringkomposition</w:t>
+      </w:r>
+      <w:r>
+        <w:t xml:space="preserve"> </w:t>
+      </w:r>
+      <w:r>
+        <w:t xml:space="preserve">narrativa dall’esito variabile, sottolineiamo il</w:t>
+      </w:r>
+      <w:r>
+        <w:t xml:space="preserve"> </w:t>
+      </w:r>
+      <w:r>
+        <w:t xml:space="preserve">valore mercantesco e positivo di questi νόστοι che, a nostro parere,</w:t>
+      </w:r>
+      <w:r>
+        <w:t xml:space="preserve"> </w:t>
+      </w:r>
+      <w:r>
+        <w:t xml:space="preserve">investe almeno quattro personaggi della II giornata: Landolfo Rufolo (II</w:t>
+      </w:r>
+      <w:r>
+        <w:t xml:space="preserve"> </w:t>
+      </w:r>
+      <w:r>
+        <w:t xml:space="preserve">4), madama Beritola (II 6), Alatiel (II 7), il conte d’Anguersa (II 8) e</w:t>
+      </w:r>
+      <w:r>
+        <w:t xml:space="preserve"> </w:t>
+      </w:r>
+      <w:r>
+        <w:t xml:space="preserve">Zinevra (II 9).</w:t>
+      </w:r>
+    </w:p>
+    <w:p>
+      <w:pPr>
+        <w:pStyle w:val="BodyText"/>
+      </w:pPr>
+      <w:r>
+        <w:t xml:space="preserve">La</w:t>
+      </w:r>
+      <w:r>
+        <w:t xml:space="preserve"> </w:t>
+      </w:r>
+      <w:r>
+        <w:t xml:space="preserve">“</w:t>
+      </w:r>
+      <w:r>
+        <w:t xml:space="preserve">regina</w:t>
+      </w:r>
+      <w:r>
+        <w:t xml:space="preserve">”</w:t>
+      </w:r>
+      <w:r>
+        <w:t xml:space="preserve"> </w:t>
+      </w:r>
+      <w:r>
+        <w:t xml:space="preserve">delle peripezie mediterranee è in effetti proprio la</w:t>
+      </w:r>
+      <w:r>
+        <w:t xml:space="preserve"> </w:t>
+      </w:r>
+      <w:r>
+        <w:t xml:space="preserve">principessa berbera Alatiel, protagonista indiscussa di una vicenda</w:t>
+      </w:r>
+      <w:r>
+        <w:t xml:space="preserve"> </w:t>
+      </w:r>
+      <w:r>
+        <w:t xml:space="preserve">dall’enorme bibliografia e che abbraccia, in effetti, i limiti</w:t>
+      </w:r>
+      <w:r>
+        <w:t xml:space="preserve"> </w:t>
+      </w:r>
+      <w:r>
+        <w:t xml:space="preserve">geografici e mercanteschi del Mediterraneo, in un viaggio leggibile a</w:t>
+      </w:r>
+      <w:r>
+        <w:t xml:space="preserve"> </w:t>
+      </w:r>
+      <w:r>
+        <w:t xml:space="preserve">diversi livelli. Al di là delle distinzioni narratologiche proposte in</w:t>
+      </w:r>
+      <w:r>
+        <w:t xml:space="preserve"> </w:t>
+      </w:r>
+      <w:r>
+        <w:t xml:space="preserve">altre sedi</w:t>
+      </w:r>
+      <w:r>
+        <w:t xml:space="preserve"> </w:t>
+      </w:r>
+      <w:r>
+        <w:t xml:space="preserve">(Bolpagni 2016)</w:t>
+      </w:r>
+      <w:r>
+        <w:t xml:space="preserve">, soltanto il colpo d’occhio degli</w:t>
+      </w:r>
+      <w:r>
+        <w:t xml:space="preserve"> </w:t>
+      </w:r>
+      <w:r>
+        <w:t xml:space="preserve">spostamenti all’interno della diegesi (seguendo cioè il flusso del</w:t>
+      </w:r>
+      <w:r>
+        <w:t xml:space="preserve"> </w:t>
+      </w:r>
+      <w:r>
+        <w:t xml:space="preserve">racconto) proposti in ([fig:totalPlaces])costituiscono elemento di</w:t>
+      </w:r>
+      <w:r>
+        <w:t xml:space="preserve"> </w:t>
+      </w:r>
+      <w:r>
+        <w:t xml:space="preserve">interesse.</w:t>
+      </w:r>
+    </w:p>
+    <w:p>
+      <w:pPr>
+        <w:pStyle w:val="BodyText"/>
+      </w:pPr>
+      <w:r>
+        <w:t xml:space="preserve">Si tratta della rocambolesca avventura della principessa berbera</w:t>
+      </w:r>
+      <w:r>
+        <w:t xml:space="preserve"> </w:t>
+      </w:r>
+      <w:r>
+        <w:t xml:space="preserve">Alatiel, figlia del re di Babilonia (corrispondente all’attuale Cairo)</w:t>
+      </w:r>
+      <w:r>
+        <w:t xml:space="preserve"> </w:t>
+      </w:r>
+      <w:r>
+        <w:t xml:space="preserve">che, partita per sposare il re del Garbo,</w:t>
+      </w:r>
+      <w:r>
+        <w:rPr>
+          <w:rStyle w:val="FootnoteReference"/>
+        </w:rPr>
+        <w:footnoteReference w:id="39"/>
+      </w:r>
+      <w:r>
+        <w:t xml:space="preserve"> </w:t>
+      </w:r>
+      <w:r>
+        <w:t xml:space="preserve">si ritrova invece coinvolta in una</w:t>
+      </w:r>
+      <w:r>
+        <w:t xml:space="preserve"> </w:t>
+      </w:r>
+      <w:r>
+        <w:t xml:space="preserve">tempesta nel Mar di Sardegna. Questa deviazione provoca una serie di</w:t>
+      </w:r>
+      <w:r>
+        <w:t xml:space="preserve"> </w:t>
+      </w:r>
+      <w:r>
+        <w:t xml:space="preserve">eventi che porteranno Alatiel ad essere sballottata da un uomo all’altro</w:t>
+      </w:r>
+      <w:r>
+        <w:t xml:space="preserve"> </w:t>
+      </w:r>
+      <w:r>
+        <w:t xml:space="preserve">per tutto il Mediterraneo. Si tratta di gran signori, conti e re, ma</w:t>
+      </w:r>
+      <w:r>
+        <w:t xml:space="preserve"> </w:t>
+      </w:r>
+      <w:r>
+        <w:t xml:space="preserve">anche di semplici marinai che, ammaliati dalla muta bellezza di lei,</w:t>
+      </w:r>
+      <w:r>
+        <w:t xml:space="preserve"> </w:t>
+      </w:r>
+      <w:r>
+        <w:t xml:space="preserve">giungono spesso a uccidersi l’un l’altro per averla. Alla fine, la</w:t>
+      </w:r>
+      <w:r>
+        <w:t xml:space="preserve"> </w:t>
+      </w:r>
+      <w:r>
+        <w:t xml:space="preserve">protagonista sbarca a Cipro, dove incontra un vecchio servitore di suo</w:t>
+      </w:r>
+      <w:r>
+        <w:t xml:space="preserve"> </w:t>
+      </w:r>
+      <w:r>
+        <w:t xml:space="preserve">padre: grazie al suo provvidenziale aiuto, Alatiel riesce finalmente a</w:t>
+      </w:r>
+      <w:r>
+        <w:t xml:space="preserve"> </w:t>
+      </w:r>
+      <w:r>
+        <w:t xml:space="preserve">ritornare a Babilonia. Sono passati quattro anni, ma la giovane, grazie</w:t>
+      </w:r>
+      <w:r>
+        <w:t xml:space="preserve"> </w:t>
+      </w:r>
+      <w:r>
+        <w:t xml:space="preserve">ad una fantasiosa storia ideata dal servitore Antigono, fa credere al</w:t>
+      </w:r>
+      <w:r>
+        <w:t xml:space="preserve"> </w:t>
+      </w:r>
+      <w:r>
+        <w:t xml:space="preserve">padre e al promesso sposo di essere rimasta illibata. Il suo viaggio</w:t>
+      </w:r>
+      <w:r>
+        <w:t xml:space="preserve"> </w:t>
+      </w:r>
+      <w:r>
+        <w:t xml:space="preserve">nuziale verso il Garbo può così compiersi senza troppi problemi,</w:t>
+      </w:r>
+      <w:r>
+        <w:t xml:space="preserve"> </w:t>
+      </w:r>
+      <w:r>
+        <w:t xml:space="preserve">eccezion fatta per il considerevole ritardo. Boccaccio non specifica il</w:t>
+      </w:r>
+      <w:r>
+        <w:t xml:space="preserve"> </w:t>
+      </w:r>
+      <w:r>
+        <w:t xml:space="preserve">periodo esatto in cui è ambientata la novella (il narratore Panfilo si</w:t>
+      </w:r>
+      <w:r>
+        <w:t xml:space="preserve"> </w:t>
+      </w:r>
+      <w:r>
+        <w:t xml:space="preserve">limita a un generico «già è buon tempo passato», II 7,8), «ma la</w:t>
+      </w:r>
+      <w:r>
+        <w:t xml:space="preserve"> </w:t>
+      </w:r>
+      <w:r>
+        <w:t xml:space="preserve">magnificenza e cordialità del sovrano del Garbo cui fa rapido cenno nel</w:t>
+      </w:r>
+      <w:r>
+        <w:t xml:space="preserve"> </w:t>
+      </w:r>
+      <w:r>
+        <w:t xml:space="preserve">finale fanno pensare a un periodo di splendore»</w:t>
+      </w:r>
+      <w:r>
+        <w:t xml:space="preserve"> </w:t>
+      </w:r>
+      <w:r>
+        <w:t xml:space="preserve">(Pegoretti 2011, 91)</w:t>
+      </w:r>
+      <w:r>
+        <w:t xml:space="preserve">. Viene dunque il dubbio che</w:t>
+      </w:r>
+      <w:r>
+        <w:t xml:space="preserve"> </w:t>
+      </w:r>
+      <w:r>
+        <w:t xml:space="preserve">l’ambientazione sia da collocare invece almeno un secolo prima, ossia</w:t>
+      </w:r>
+      <w:r>
+        <w:t xml:space="preserve"> </w:t>
+      </w:r>
+      <w:r>
+        <w:t xml:space="preserve">tenendo come</w:t>
+      </w:r>
+      <w:r>
+        <w:t xml:space="preserve"> </w:t>
+      </w:r>
+      <w:r>
+        <w:rPr>
+          <w:i/>
+        </w:rPr>
+        <w:t xml:space="preserve">terminus ad quem</w:t>
+      </w:r>
+      <w:r>
+        <w:t xml:space="preserve"> </w:t>
+      </w:r>
+      <w:r>
+        <w:t xml:space="preserve">la battaglia di Las Navas di Tolosa</w:t>
+      </w:r>
+      <w:r>
+        <w:t xml:space="preserve"> </w:t>
+      </w:r>
+      <w:r>
+        <w:t xml:space="preserve">del 1212. In questa occasione il califfato almohàde, che controllava il</w:t>
+      </w:r>
+      <w:r>
+        <w:t xml:space="preserve"> </w:t>
+      </w:r>
+      <w:r>
+        <w:t xml:space="preserve">Mediterraneo occidentale estremo dalla seconda metà del XII secolo, subì</w:t>
+      </w:r>
+      <w:r>
+        <w:t xml:space="preserve"> </w:t>
+      </w:r>
+      <w:r>
+        <w:t xml:space="preserve">un duro colpo dai re cristiani, e consegnò di fatto le chiavi della</w:t>
+      </w:r>
+      <w:r>
+        <w:t xml:space="preserve"> </w:t>
+      </w:r>
+      <w:r>
+        <w:t xml:space="preserve">penisola iberica meridionale alla dinastia madrilena, che si stabilì a</w:t>
+      </w:r>
+      <w:r>
+        <w:t xml:space="preserve"> </w:t>
+      </w:r>
+      <w:r>
+        <w:t xml:space="preserve">Granada.</w:t>
+      </w:r>
+      <w:r>
+        <w:rPr>
+          <w:rStyle w:val="FootnoteReference"/>
+        </w:rPr>
+        <w:footnoteReference w:id="40"/>
+      </w:r>
+      <w:r>
+        <w:t xml:space="preserve"> </w:t>
+      </w:r>
+      <w:r>
+        <w:t xml:space="preserve">In ogni caso, questo</w:t>
+      </w:r>
+      <w:r>
+        <w:t xml:space="preserve"> </w:t>
+      </w:r>
+      <w:r>
+        <w:t xml:space="preserve">Garbo così promesso ma altrettanto sfuggente, che viene raggiunto da</w:t>
+      </w:r>
+      <w:r>
+        <w:t xml:space="preserve"> </w:t>
+      </w:r>
+      <w:r>
+        <w:t xml:space="preserve">Alatiel solo nel finale, dopo mille peripezie, rappresenta il limite</w:t>
+      </w:r>
+      <w:r>
+        <w:t xml:space="preserve"> </w:t>
+      </w:r>
+      <w:r>
+        <w:t xml:space="preserve">occidentale del mondo allora conosciuto.</w:t>
+      </w:r>
+    </w:p>
+    <w:p>
+      <w:pPr>
+        <w:pStyle w:val="BodyText"/>
+      </w:pPr>
+      <w:r>
+        <w:t xml:space="preserve">Insomma, considerato anche il fatto che il termine</w:t>
+      </w:r>
+      <w:r>
+        <w:t xml:space="preserve"> </w:t>
+      </w:r>
+      <w:r>
+        <w:t xml:space="preserve">“</w:t>
+      </w:r>
+      <w:r>
+        <w:t xml:space="preserve">mediterraneo</w:t>
+      </w:r>
+      <w:r>
+        <w:t xml:space="preserve">”</w:t>
+      </w:r>
+      <w:r>
+        <w:t xml:space="preserve"> </w:t>
+      </w:r>
+      <w:r>
+        <w:t xml:space="preserve">non</w:t>
+      </w:r>
+      <w:r>
+        <w:t xml:space="preserve"> </w:t>
+      </w:r>
+      <w:r>
+        <w:t xml:space="preserve">compare mai nel Decameron, è evidente come l’andar per mare significhi</w:t>
+      </w:r>
+      <w:r>
+        <w:t xml:space="preserve"> </w:t>
+      </w:r>
+      <w:r>
+        <w:t xml:space="preserve">in Boccaccio uno spostarsi tra settori geografici (terrestri) precisi.</w:t>
+      </w:r>
+      <w:r>
+        <w:t xml:space="preserve"> </w:t>
+      </w:r>
+      <w:r>
+        <w:t xml:space="preserve">Per quanto riguarda la delimitazione spaziale della novella, è bene</w:t>
+      </w:r>
+      <w:r>
+        <w:t xml:space="preserve"> </w:t>
+      </w:r>
+      <w:r>
+        <w:t xml:space="preserve">rilevare che Boccaccio delimita il Mediterraneo come già aveva fatto</w:t>
+      </w:r>
+      <w:r>
+        <w:t xml:space="preserve"> </w:t>
+      </w:r>
+      <w:r>
+        <w:t xml:space="preserve">Dante</w:t>
+      </w:r>
+      <w:r>
+        <w:rPr>
+          <w:rStyle w:val="FootnoteReference"/>
+        </w:rPr>
+        <w:footnoteReference w:id="41"/>
+      </w:r>
+      <w:r>
+        <w:t xml:space="preserve"> </w:t>
+      </w:r>
+      <w:r>
+        <w:t xml:space="preserve">aprendo la novella in Occidente (isola di Maiorca) e</w:t>
+      </w:r>
+      <w:r>
+        <w:t xml:space="preserve"> </w:t>
+      </w:r>
+      <w:r>
+        <w:t xml:space="preserve">concludendola, almeno per quel che riguarda il racconto di Alatiel, a</w:t>
+      </w:r>
+      <w:r>
+        <w:t xml:space="preserve"> </w:t>
+      </w:r>
+      <w:r>
+        <w:t xml:space="preserve">Oriente, a Cipro, ovvero l’avamposto cristiano più orientale dopo la</w:t>
+      </w:r>
+      <w:r>
+        <w:t xml:space="preserve"> </w:t>
+      </w:r>
+      <w:r>
+        <w:t xml:space="preserve">caduta di Acri (1291). Ci si trova dunque di fronte a un concetto di</w:t>
+      </w:r>
+      <w:r>
+        <w:t xml:space="preserve"> </w:t>
+      </w:r>
+      <w:r>
+        <w:t xml:space="preserve">Mediterraneo e di Europa corrispondente al pensiero medio dei</w:t>
+      </w:r>
+      <w:r>
+        <w:t xml:space="preserve"> </w:t>
+      </w:r>
+      <w:r>
+        <w:t xml:space="preserve">contemporanei, attuatori di quella</w:t>
+      </w:r>
+      <w:r>
+        <w:t xml:space="preserve"> </w:t>
+      </w:r>
+      <w:r>
+        <w:t xml:space="preserve">“</w:t>
+      </w:r>
+      <w:r>
+        <w:t xml:space="preserve">sineddoche storica</w:t>
+      </w:r>
+      <w:r>
+        <w:t xml:space="preserve">”</w:t>
+      </w:r>
+      <w:r>
+        <w:t xml:space="preserve"> </w:t>
+      </w:r>
+      <w:r>
+        <w:t xml:space="preserve">felicemente</w:t>
+      </w:r>
+      <w:r>
+        <w:t xml:space="preserve"> </w:t>
+      </w:r>
+      <w:r>
+        <w:t xml:space="preserve">teorizzata da Burke, per la quale l’appartenenza all’Europa si</w:t>
+      </w:r>
+      <w:r>
+        <w:t xml:space="preserve"> </w:t>
+      </w:r>
+      <w:r>
+        <w:t xml:space="preserve">identifica con una realtà più piccola parte del mondo culturale</w:t>
+      </w:r>
+      <w:r>
+        <w:t xml:space="preserve"> </w:t>
+      </w:r>
+      <w:r>
+        <w:t xml:space="preserve">dell’autore, ad esempio la cristianità.</w:t>
+      </w:r>
+      <w:r>
+        <w:rPr>
+          <w:rStyle w:val="FootnoteReference"/>
+        </w:rPr>
+        <w:footnoteReference w:id="42"/>
+      </w:r>
+      <w:r>
+        <w:t xml:space="preserve"> </w:t>
+      </w:r>
+      <w:r>
+        <w:t xml:space="preserve">E, nonostante Dante usi tre volte il</w:t>
+      </w:r>
+      <w:r>
+        <w:t xml:space="preserve"> </w:t>
+      </w:r>
+      <w:r>
+        <w:t xml:space="preserve">termine</w:t>
+      </w:r>
+      <w:r>
+        <w:t xml:space="preserve"> </w:t>
+      </w:r>
+      <w:r>
+        <w:t xml:space="preserve">“</w:t>
+      </w:r>
+      <w:r>
+        <w:t xml:space="preserve">Europa</w:t>
+      </w:r>
+      <w:r>
+        <w:t xml:space="preserve">”</w:t>
+      </w:r>
+      <w:r>
+        <w:t xml:space="preserve"> </w:t>
+      </w:r>
+      <w:r>
+        <w:t xml:space="preserve">nella</w:t>
+      </w:r>
+      <w:r>
+        <w:t xml:space="preserve"> </w:t>
+      </w:r>
+      <w:r>
+        <w:rPr>
+          <w:i/>
+        </w:rPr>
+        <w:t xml:space="preserve">Commedia</w:t>
+      </w:r>
+      <w:r>
+        <w:t xml:space="preserve">, undici volte</w:t>
+      </w:r>
+      <w:r>
+        <w:t xml:space="preserve"> </w:t>
+      </w:r>
+      <w:r>
+        <w:t xml:space="preserve">“</w:t>
+      </w:r>
+      <w:r>
+        <w:t xml:space="preserve">Italia</w:t>
+      </w:r>
+      <w:r>
+        <w:t xml:space="preserve">”</w:t>
+      </w:r>
+      <w:r>
+        <w:t xml:space="preserve">,</w:t>
+      </w:r>
+      <w:r>
+        <w:t xml:space="preserve"> </w:t>
+      </w:r>
+      <w:r>
+        <w:t xml:space="preserve">quindici</w:t>
+      </w:r>
+      <w:r>
+        <w:t xml:space="preserve"> </w:t>
+      </w:r>
+      <w:r>
+        <w:t xml:space="preserve">“</w:t>
+      </w:r>
+      <w:r>
+        <w:t xml:space="preserve">Cristiano</w:t>
+      </w:r>
+      <w:r>
+        <w:t xml:space="preserve">”</w:t>
+      </w:r>
+      <w:r>
+        <w:t xml:space="preserve"> </w:t>
+      </w:r>
+      <w:r>
+        <w:t xml:space="preserve">o</w:t>
+      </w:r>
+      <w:r>
+        <w:t xml:space="preserve"> </w:t>
+      </w:r>
+      <w:r>
+        <w:t xml:space="preserve">“</w:t>
+      </w:r>
+      <w:r>
+        <w:t xml:space="preserve">Cristianità</w:t>
+      </w:r>
+      <w:r>
+        <w:t xml:space="preserve">”</w:t>
+      </w:r>
+      <w:r>
+        <w:t xml:space="preserve">, ventidue</w:t>
+      </w:r>
+      <w:r>
+        <w:t xml:space="preserve"> </w:t>
+      </w:r>
+      <w:r>
+        <w:t xml:space="preserve">“</w:t>
+      </w:r>
+      <w:r>
+        <w:t xml:space="preserve">Firenze</w:t>
+      </w:r>
+      <w:r>
+        <w:t xml:space="preserve">”</w:t>
+      </w:r>
+      <w:r>
+        <w:t xml:space="preserve"> </w:t>
+      </w:r>
+      <w:r>
+        <w:t xml:space="preserve">o</w:t>
+      </w:r>
+      <w:r>
+        <w:t xml:space="preserve"> </w:t>
+      </w:r>
+      <w:r>
+        <w:t xml:space="preserve">“</w:t>
+      </w:r>
+      <w:r>
+        <w:t xml:space="preserve">Fiorentino</w:t>
+      </w:r>
+      <w:r>
+        <w:t xml:space="preserve">”</w:t>
+      </w:r>
+      <w:r>
+        <w:t xml:space="preserve">, bisognerà aspettare ancora circa un secolo perché il</w:t>
+      </w:r>
+      <w:r>
+        <w:t xml:space="preserve"> </w:t>
+      </w:r>
+      <w:r>
+        <w:t xml:space="preserve">termine</w:t>
+      </w:r>
+      <w:r>
+        <w:t xml:space="preserve"> </w:t>
+      </w:r>
+      <w:r>
+        <w:t xml:space="preserve">“</w:t>
+      </w:r>
+      <w:r>
+        <w:t xml:space="preserve">europeo</w:t>
+      </w:r>
+      <w:r>
+        <w:t xml:space="preserve">”</w:t>
+      </w:r>
+      <w:r>
+        <w:t xml:space="preserve"> </w:t>
+      </w:r>
+      <w:r>
+        <w:t xml:space="preserve">venga utilizzato per la prima volta in un’opera: si</w:t>
+      </w:r>
+      <w:r>
+        <w:t xml:space="preserve"> </w:t>
+      </w:r>
+      <w:r>
+        <w:t xml:space="preserve">tratta infatti del</w:t>
+      </w:r>
+      <w:r>
+        <w:t xml:space="preserve"> </w:t>
+      </w:r>
+      <w:r>
+        <w:rPr>
+          <w:i/>
+        </w:rPr>
+        <w:t xml:space="preserve">De Europa</w:t>
+      </w:r>
+      <w:r>
+        <w:t xml:space="preserve"> </w:t>
+      </w:r>
+      <w:r>
+        <w:t xml:space="preserve">di Enea Silvio Piccolomini, scritto</w:t>
+      </w:r>
+      <w:r>
+        <w:t xml:space="preserve"> </w:t>
+      </w:r>
+      <w:r>
+        <w:t xml:space="preserve">negli anni cinquanta del XIV secolo, un’opera comunque tutt’altro che</w:t>
+      </w:r>
+      <w:r>
+        <w:t xml:space="preserve"> </w:t>
+      </w:r>
+      <w:r>
+        <w:t xml:space="preserve">geografica ma, almeno nelle intenzioni dell’autore, una</w:t>
+      </w:r>
+      <w:r>
+        <w:t xml:space="preserve"> </w:t>
+      </w:r>
+      <w:r>
+        <w:rPr>
+          <w:i/>
+        </w:rPr>
+        <w:t xml:space="preserve">historia</w:t>
+      </w:r>
+      <w:r>
+        <w:t xml:space="preserve"> </w:t>
+      </w:r>
+      <w:r>
+        <w:t xml:space="preserve">(Baldi 2007)</w:t>
+      </w:r>
+      <w:r>
+        <w:t xml:space="preserve">. Proseguendo, Alatiel fa tappa (o meglio,</w:t>
+      </w:r>
+      <w:r>
+        <w:t xml:space="preserve"> </w:t>
+      </w:r>
+      <w:r>
+        <w:t xml:space="preserve">naufragio) al largo della Sardegna, per poi giungere fortunosamente a</w:t>
+      </w:r>
+      <w:r>
+        <w:t xml:space="preserve"> </w:t>
+      </w:r>
+      <w:r>
+        <w:t xml:space="preserve">Maiorca e inoltrarsi nella parte centrale e più interessante del suo</w:t>
+      </w:r>
+      <w:r>
+        <w:t xml:space="preserve"> </w:t>
+      </w:r>
+      <w:r>
+        <w:t xml:space="preserve">peregrinare, ossia il Peloponneso. A questo proposito Branca riscontra</w:t>
+      </w:r>
+      <w:r>
+        <w:t xml:space="preserve"> </w:t>
+      </w:r>
+      <w:r>
+        <w:t xml:space="preserve">un interessante parallelismo tra i luoghi toccati dalla allegra</w:t>
+      </w:r>
+      <w:r>
+        <w:t xml:space="preserve"> </w:t>
+      </w:r>
+      <w:r>
+        <w:t xml:space="preserve">principessa e «l’avventuroso viaggio di Niccolò Acciaiuoli fra il ’38 e</w:t>
+      </w:r>
+      <w:r>
+        <w:t xml:space="preserve"> </w:t>
+      </w:r>
+      <w:r>
+        <w:t xml:space="preserve">il ’41, celebrato dal Boccaccio stesso in una epistola (V)».</w:t>
+      </w:r>
+      <w:r>
+        <w:rPr>
+          <w:rStyle w:val="FootnoteReference"/>
+        </w:rPr>
+        <w:footnoteReference w:id="43"/>
+      </w:r>
+    </w:p>
+    <w:p>
+      <w:pPr>
+        <w:pStyle w:val="BodyText"/>
+      </w:pPr>
+      <w:r>
+        <w:t xml:space="preserve">Infatti, il vecchio compagno di studi di Boccaccio, il napoletano</w:t>
+      </w:r>
+      <w:r>
+        <w:t xml:space="preserve"> </w:t>
+      </w:r>
+      <w:r>
+        <w:t xml:space="preserve">Niccolò Acciaiuoli, giunse proprio in Morea nel 1338 per prendere</w:t>
+      </w:r>
+      <w:r>
+        <w:t xml:space="preserve"> </w:t>
+      </w:r>
+      <w:r>
+        <w:t xml:space="preserve">possesso del principato d’Acaia, e per tornare in Italia passò tra</w:t>
+      </w:r>
+      <w:r>
+        <w:t xml:space="preserve"> </w:t>
+      </w:r>
+      <w:r>
+        <w:t xml:space="preserve">l’altro da Chiarenza, anch’essa più volte citata nella novella in</w:t>
+      </w:r>
+      <w:r>
+        <w:t xml:space="preserve"> </w:t>
+      </w:r>
+      <w:r>
+        <w:t xml:space="preserve">questione. Si tratta di un importante porto occidentale del Peloponneso,</w:t>
+      </w:r>
+      <w:r>
+        <w:t xml:space="preserve"> </w:t>
+      </w:r>
+      <w:r>
+        <w:t xml:space="preserve">che si trovava nei pressi della città di Cillene (oggi comune di</w:t>
+      </w:r>
+      <w:r>
+        <w:t xml:space="preserve"> </w:t>
+      </w:r>
+      <w:r>
+        <w:t xml:space="preserve">Andravida-Kyllini). Questo fondamentale scalo commerciale era situato</w:t>
+      </w:r>
+      <w:r>
+        <w:t xml:space="preserve"> </w:t>
+      </w:r>
+      <w:r>
+        <w:t xml:space="preserve">sulla punta nordoccidentale della penisola, e proprio grazie alla sua</w:t>
+      </w:r>
+      <w:r>
+        <w:t xml:space="preserve"> </w:t>
+      </w:r>
+      <w:r>
+        <w:t xml:space="preserve">posizione, il porto di Chiarenza divenne il principale emporio della</w:t>
+      </w:r>
+      <w:r>
+        <w:t xml:space="preserve"> </w:t>
+      </w:r>
+      <w:r>
+        <w:t xml:space="preserve">Morea franca dalla metà del XIII secolo, e si distinse nell’esportazione</w:t>
+      </w:r>
+      <w:r>
+        <w:t xml:space="preserve"> </w:t>
+      </w:r>
+      <w:r>
+        <w:t xml:space="preserve">di prodotti verso l’Italia, spingendo molti rappresentanti commerciali</w:t>
+      </w:r>
+      <w:r>
+        <w:t xml:space="preserve"> </w:t>
+      </w:r>
+      <w:r>
+        <w:t xml:space="preserve">fiorentini a trasferirsi là.</w:t>
+      </w:r>
+      <w:r>
+        <w:rPr>
+          <w:rStyle w:val="FootnoteReference"/>
+        </w:rPr>
+        <w:footnoteReference w:id="44"/>
+      </w:r>
+    </w:p>
+    <w:p>
+      <w:pPr>
+        <w:pStyle w:val="BodyText"/>
+      </w:pPr>
+      <w:r>
+        <w:t xml:space="preserve">Limitatamente alla guerra dichiarata dal nuovo principe di Morea,</w:t>
+      </w:r>
+      <w:r>
+        <w:t xml:space="preserve"> </w:t>
+      </w:r>
+      <w:r>
+        <w:t xml:space="preserve">fratello dell’ucciso, al duca d’Atene, Budini Gattai nota che «pur</w:t>
+      </w:r>
+      <w:r>
+        <w:t xml:space="preserve"> </w:t>
+      </w:r>
+      <w:r>
+        <w:t xml:space="preserve">rimanendo distante dai fatti storici, alcune parti della novella offrono</w:t>
+      </w:r>
+      <w:r>
+        <w:t xml:space="preserve"> </w:t>
+      </w:r>
+      <w:r>
+        <w:t xml:space="preserve">un’idea abbastanza precisa della situazione di anarchia che</w:t>
+      </w:r>
+      <w:r>
+        <w:t xml:space="preserve"> </w:t>
+      </w:r>
+      <w:r>
+        <w:t xml:space="preserve">contraddistingueva la realtà del principato angioino d’Acaia nel XIV</w:t>
+      </w:r>
+      <w:r>
+        <w:t xml:space="preserve"> </w:t>
+      </w:r>
+      <w:r>
+        <w:t xml:space="preserve">secolo»</w:t>
+      </w:r>
+      <w:r>
+        <w:t xml:space="preserve"> </w:t>
+      </w:r>
+      <w:r>
+        <w:t xml:space="preserve">(Morosini 2010, 117)</w:t>
+      </w:r>
+      <w:r>
+        <w:t xml:space="preserve">. Ed è possibile, anzi molto</w:t>
+      </w:r>
+      <w:r>
+        <w:t xml:space="preserve"> </w:t>
+      </w:r>
+      <w:r>
+        <w:t xml:space="preserve">probabile, l’identificazione del duca d’Atene con Gualteri IV di</w:t>
+      </w:r>
+      <w:r>
+        <w:t xml:space="preserve"> </w:t>
+      </w:r>
+      <w:r>
+        <w:t xml:space="preserve">Brienne, conosciuto personalmente dal Boccaccio a Napoli</w:t>
+      </w:r>
+      <w:r>
+        <w:t xml:space="preserve"> </w:t>
+      </w:r>
+      <w:r>
+        <w:t xml:space="preserve">(Boccaccio 1992, 237)</w:t>
+      </w:r>
+      <w:r>
+        <w:t xml:space="preserve">. Tra gli altri personaggi</w:t>
+      </w:r>
+      <w:r>
+        <w:t xml:space="preserve"> </w:t>
+      </w:r>
+      <w:r>
+        <w:t xml:space="preserve">“</w:t>
+      </w:r>
+      <w:r>
+        <w:t xml:space="preserve">rivelatori</w:t>
+      </w:r>
+      <w:r>
+        <w:t xml:space="preserve">”</w:t>
+      </w:r>
+      <w:r>
+        <w:t xml:space="preserve">, spiccano</w:t>
+      </w:r>
+      <w:r>
+        <w:t xml:space="preserve"> </w:t>
+      </w:r>
+      <w:r>
+        <w:t xml:space="preserve">“</w:t>
+      </w:r>
+      <w:r>
+        <w:t xml:space="preserve">Costantino</w:t>
+      </w:r>
+      <w:r>
+        <w:t xml:space="preserve">”</w:t>
+      </w:r>
+      <w:r>
+        <w:t xml:space="preserve"> </w:t>
+      </w:r>
+      <w:r>
+        <w:t xml:space="preserve">Costanzio, figlio</w:t>
+      </w:r>
+      <w:r>
+        <w:t xml:space="preserve"> </w:t>
+      </w:r>
+      <w:r>
+        <w:t xml:space="preserve">dell’imperatore di Costantinopoli, venuto a dare man forte al duca</w:t>
+      </w:r>
+      <w:r>
+        <w:t xml:space="preserve"> </w:t>
+      </w:r>
+      <w:r>
+        <w:t xml:space="preserve">d’Atene, e Manovello, nipote dello stesso imperatore, a questo punto</w:t>
+      </w:r>
+      <w:r>
+        <w:t xml:space="preserve"> </w:t>
+      </w:r>
+      <w:r>
+        <w:t xml:space="preserve">identificabile come Andronico. C’è spazio anche per Osbech, «allora re</w:t>
+      </w:r>
+      <w:r>
+        <w:t xml:space="preserve"> </w:t>
+      </w:r>
+      <w:r>
+        <w:t xml:space="preserve">de’ Turchi» (II 7, 76), che si riferisce storicamente a Ozbek o Uzbegh,</w:t>
+      </w:r>
+      <w:r>
+        <w:t xml:space="preserve"> </w:t>
+      </w:r>
+      <w:r>
+        <w:t xml:space="preserve">Khan dell’Orda d’oro (1312-1340), anche se i suoi domini non si estesero</w:t>
+      </w:r>
+      <w:r>
+        <w:t xml:space="preserve"> </w:t>
+      </w:r>
+      <w:r>
+        <w:t xml:space="preserve">mai a Smirne, come invece narra Boccaccio. Si tratta di «uno dei</w:t>
+      </w:r>
+      <w:r>
+        <w:t xml:space="preserve"> </w:t>
+      </w:r>
+      <w:r>
+        <w:t xml:space="preserve">governanti mongoli che più facilitarono il commercio occidentale,</w:t>
+      </w:r>
+      <w:r>
+        <w:t xml:space="preserve"> </w:t>
+      </w:r>
+      <w:r>
+        <w:t xml:space="preserve">soprattutto genovese, nel Mar Nero e in Crimea, e per questo fu esaltato</w:t>
+      </w:r>
+      <w:r>
+        <w:t xml:space="preserve"> </w:t>
+      </w:r>
+      <w:r>
+        <w:t xml:space="preserve">dagli ambienti fiorentini e napoletani allora collegati ai genovesi»</w:t>
+      </w:r>
+      <w:r>
+        <w:t xml:space="preserve"> </w:t>
+      </w:r>
+      <w:r>
+        <w:t xml:space="preserve">(Simon 1999, 32)</w:t>
+      </w:r>
+      <w:r>
+        <w:t xml:space="preserve">. La penultima tappa è Rodi, dove la</w:t>
+      </w:r>
+      <w:r>
+        <w:t xml:space="preserve"> </w:t>
+      </w:r>
+      <w:r>
+        <w:t xml:space="preserve">protagonista ritrova la favella, superando la barriera linguistica che</w:t>
+      </w:r>
+      <w:r>
+        <w:t xml:space="preserve"> </w:t>
+      </w:r>
+      <w:r>
+        <w:t xml:space="preserve">aveva contraddistinto le sue peripezie e da dove, in compagnia di un</w:t>
+      </w:r>
+      <w:r>
+        <w:t xml:space="preserve"> </w:t>
+      </w:r>
+      <w:r>
+        <w:t xml:space="preserve">mercante cipriota, si sposta a Cipro. Più precisamente, Alatiel e il</w:t>
+      </w:r>
+      <w:r>
+        <w:t xml:space="preserve"> </w:t>
+      </w:r>
+      <w:r>
+        <w:t xml:space="preserve">mercante si imbarcano «sopra una cocca di catalani» (II 7, 87) con</w:t>
+      </w:r>
+      <w:r>
+        <w:t xml:space="preserve"> </w:t>
+      </w:r>
+      <w:r>
+        <w:t xml:space="preserve">destinazione Baffa, l’antica Pafo. Proprio qui, nel luogo chiave delle</w:t>
+      </w:r>
+      <w:r>
+        <w:t xml:space="preserve"> </w:t>
+      </w:r>
+      <w:r>
+        <w:t xml:space="preserve">nuove rotte post-embargo tracciate dai mercanti toscani, ha luogo</w:t>
+      </w:r>
+      <w:r>
+        <w:t xml:space="preserve"> </w:t>
+      </w:r>
+      <w:r>
+        <w:t xml:space="preserve">l’epifania di Alatiel, che riconosce in Antigono un vecchio servitore</w:t>
+      </w:r>
+      <w:r>
+        <w:t xml:space="preserve"> </w:t>
+      </w:r>
+      <w:r>
+        <w:t xml:space="preserve">del sultano suo padre. In perfetta</w:t>
+      </w:r>
+      <w:r>
+        <w:t xml:space="preserve"> </w:t>
+      </w:r>
+      <w:r>
+        <w:rPr>
+          <w:i/>
+        </w:rPr>
+        <w:t xml:space="preserve">Ringkomposition</w:t>
+      </w:r>
+      <w:r>
+        <w:t xml:space="preserve">, Alatiel</w:t>
+      </w:r>
+      <w:r>
+        <w:t xml:space="preserve"> </w:t>
+      </w:r>
+      <w:r>
+        <w:t xml:space="preserve">ritorna a Babilonia dopo 4 anni, e dopo essere passata da un letto</w:t>
+      </w:r>
+      <w:r>
+        <w:t xml:space="preserve"> </w:t>
+      </w:r>
+      <w:r>
+        <w:t xml:space="preserve">all’altro senza quasi batter ciglio. Antigono, tra l’altro, ha il pregio</w:t>
+      </w:r>
+      <w:r>
+        <w:t xml:space="preserve"> </w:t>
+      </w:r>
+      <w:r>
+        <w:t xml:space="preserve">narrativo di suggerire ad Alatiel l’incredibile storia del</w:t>
+      </w:r>
+      <w:r>
+        <w:t xml:space="preserve"> </w:t>
+      </w:r>
+      <w:r>
+        <w:t xml:space="preserve">“</w:t>
+      </w:r>
+      <w:r>
+        <w:t xml:space="preserve">controviaggio</w:t>
+      </w:r>
+      <w:r>
+        <w:t xml:space="preserve">”</w:t>
+      </w:r>
+      <w:r>
+        <w:t xml:space="preserve"> </w:t>
+      </w:r>
+      <w:r>
+        <w:t xml:space="preserve">da ripetere pedissequamente al padre. Ebbene, anche in</w:t>
+      </w:r>
+      <w:r>
+        <w:t xml:space="preserve"> </w:t>
+      </w:r>
+      <w:r>
+        <w:t xml:space="preserve">questo viaggio in realtà mai avvenuto, e contrassegnato da un evidente</w:t>
+      </w:r>
+      <w:r>
+        <w:t xml:space="preserve"> </w:t>
+      </w:r>
+      <w:r>
+        <w:t xml:space="preserve">dopio senso, quello del monastero di San Cresci in Valcava, si</w:t>
+      </w:r>
+      <w:r>
+        <w:t xml:space="preserve"> </w:t>
+      </w:r>
+      <w:r>
+        <w:t xml:space="preserve">percorrono località battute dalle rotte mercantili: Aguamorta (ossia</w:t>
+      </w:r>
+      <w:r>
+        <w:t xml:space="preserve"> </w:t>
+      </w:r>
+      <w:r>
+        <w:t xml:space="preserve">Aigues Mortes in Provenza, «porto e luogo famoso per i mercanti genovesi</w:t>
+      </w:r>
+      <w:r>
+        <w:t xml:space="preserve"> </w:t>
+      </w:r>
+      <w:r>
+        <w:t xml:space="preserve">e fiorentini»</w:t>
+      </w:r>
+      <w:r>
+        <w:t xml:space="preserve"> </w:t>
+      </w:r>
+      <w:r>
+        <w:t xml:space="preserve">(Boccaccio 1992, 253)</w:t>
+      </w:r>
+      <w:r>
+        <w:t xml:space="preserve"> </w:t>
+      </w:r>
+      <w:r>
+        <w:t xml:space="preserve">), ancora Baffa e</w:t>
+      </w:r>
+      <w:r>
+        <w:t xml:space="preserve"> </w:t>
+      </w:r>
+      <w:r>
+        <w:t xml:space="preserve">infine Alessandria (unica verità della storia). Il sultano è felice e</w:t>
+      </w:r>
+      <w:r>
+        <w:t xml:space="preserve"> </w:t>
+      </w:r>
+      <w:r>
+        <w:t xml:space="preserve">contento, manda ringraziamenti al re di Cipro, e finalmente Alatiel può</w:t>
+      </w:r>
+      <w:r>
+        <w:t xml:space="preserve"> </w:t>
+      </w:r>
+      <w:r>
+        <w:t xml:space="preserve">veleggiare verso il Garbo per sposarne il re: «Bocca baciata non perde</w:t>
+      </w:r>
+      <w:r>
+        <w:t xml:space="preserve"> </w:t>
+      </w:r>
+      <w:r>
+        <w:t xml:space="preserve">ventura, anzi rinnuova come fa la luna» (II 7, 122).</w:t>
+      </w:r>
+    </w:p>
+    <w:p>
+      <w:pPr>
+        <w:pStyle w:val="BodyText"/>
+      </w:pPr>
+      <w:r>
+        <w:t xml:space="preserve">Per quanto riguarda il monastero, «va rilevato che esistette veramente</w:t>
+      </w:r>
+      <w:r>
+        <w:t xml:space="preserve"> </w:t>
+      </w:r>
+      <w:r>
+        <w:t xml:space="preserve">[</w:t>
+      </w:r>
+      <w:r>
+        <w:t xml:space="preserve">…</w:t>
+      </w:r>
+      <w:r>
+        <w:t xml:space="preserve">]</w:t>
+      </w:r>
+      <w:r>
+        <w:t xml:space="preserve"> </w:t>
+      </w:r>
+      <w:r>
+        <w:t xml:space="preserve">in Mugello, e che l’appellativo dovette derivare da una</w:t>
+      </w:r>
+      <w:r>
+        <w:t xml:space="preserve"> </w:t>
+      </w:r>
+      <w:r>
+        <w:t xml:space="preserve">cava nei pressi».</w:t>
+      </w:r>
+      <w:r>
+        <w:rPr>
+          <w:rStyle w:val="FootnoteReference"/>
+        </w:rPr>
+        <w:footnoteReference w:id="45"/>
+      </w:r>
+      <w:r>
+        <w:t xml:space="preserve"> </w:t>
+      </w:r>
+      <w:r>
+        <w:t xml:space="preserve">Tuttavia, lo spazio del racconto è, in</w:t>
+      </w:r>
+      <w:r>
+        <w:t xml:space="preserve"> </w:t>
+      </w:r>
+      <w:r>
+        <w:t xml:space="preserve">questo</w:t>
+      </w:r>
+      <w:r>
+        <w:t xml:space="preserve"> </w:t>
+      </w:r>
+      <w:r>
+        <w:t xml:space="preserve">“</w:t>
+      </w:r>
+      <w:r>
+        <w:t xml:space="preserve">controviaggio</w:t>
+      </w:r>
+      <w:r>
+        <w:t xml:space="preserve">”</w:t>
+      </w:r>
+      <w:r>
+        <w:t xml:space="preserve">, decisamente approssimativo, dato che, a detta</w:t>
+      </w:r>
+      <w:r>
+        <w:t xml:space="preserve"> </w:t>
+      </w:r>
+      <w:r>
+        <w:t xml:space="preserve">di Alatiel, il suo viaggio dalla Provenza al monastero sarebbe avvenuto</w:t>
+      </w:r>
+      <w:r>
+        <w:t xml:space="preserve"> </w:t>
+      </w:r>
+      <w:r>
+        <w:t xml:space="preserve">a cavallo, e nulla fa pensare ad una tratta realisticamente lunga, quasi</w:t>
+      </w:r>
+      <w:r>
+        <w:t xml:space="preserve"> </w:t>
+      </w:r>
+      <w:r>
+        <w:t xml:space="preserve">come se Aigues Mortes e il Mugello fossero luoghi vicinissimi tra loro.</w:t>
+      </w:r>
+      <w:r>
+        <w:t xml:space="preserve"> </w:t>
+      </w:r>
+      <w:r>
+        <w:t xml:space="preserve">Naturalmente, è necessario considerare che tutte le funzioni, narrative,</w:t>
+      </w:r>
+      <w:r>
+        <w:t xml:space="preserve"> </w:t>
+      </w:r>
+      <w:r>
+        <w:t xml:space="preserve">spaziali e temporali, sono, nella storia inventata da Antigono,</w:t>
+      </w:r>
+      <w:r>
+        <w:t xml:space="preserve"> </w:t>
+      </w:r>
+      <w:r>
+        <w:t xml:space="preserve">decisamente riassuntive e rapide, per cui non stupisce che anche gli</w:t>
+      </w:r>
+      <w:r>
+        <w:t xml:space="preserve"> </w:t>
+      </w:r>
+      <w:r>
+        <w:t xml:space="preserve">spostamenti stessi della protagonista appaiano inverosimilmente veloci.</w:t>
+      </w:r>
+      <w:r>
+        <w:t xml:space="preserve"> </w:t>
+      </w:r>
+      <w:r>
+        <w:t xml:space="preserve">La scelta dei luoghi da parte di Boccaccio non è mai casuale, come</w:t>
+      </w:r>
+      <w:r>
+        <w:t xml:space="preserve"> </w:t>
+      </w:r>
+      <w:r>
+        <w:t xml:space="preserve">abbiamo visto, e rimane da aggiungere, oltre alla veloce nota di Branca,</w:t>
+      </w:r>
+      <w:r>
+        <w:t xml:space="preserve"> </w:t>
+      </w:r>
+      <w:r>
+        <w:t xml:space="preserve">che Aigues Mortes si trovava, all’inizio del XIV secolo, nel cuore della</w:t>
+      </w:r>
+      <w:r>
+        <w:t xml:space="preserve"> </w:t>
+      </w:r>
+      <w:r>
+        <w:t xml:space="preserve">rivoluzione commerciale in atto in Europa, e grazie alla sua ricchezza</w:t>
+      </w:r>
+      <w:r>
+        <w:t xml:space="preserve"> </w:t>
+      </w:r>
+      <w:r>
+        <w:t xml:space="preserve">di sale poteva giocare un ruolo di primo piano nei traffici</w:t>
+      </w:r>
+      <w:r>
+        <w:t xml:space="preserve"> </w:t>
+      </w:r>
+      <w:r>
+        <w:t xml:space="preserve">mediterranei: questa città, fondata negli anni Quaranta del XIII secolo</w:t>
+      </w:r>
+      <w:r>
+        <w:t xml:space="preserve"> </w:t>
+      </w:r>
+      <w:r>
+        <w:t xml:space="preserve">come roccaforte degli affari del regno di Francia, era passata nel 1248</w:t>
+      </w:r>
+      <w:r>
+        <w:t xml:space="preserve"> </w:t>
+      </w:r>
+      <w:r>
+        <w:t xml:space="preserve">sotto la signoria del re d’Aragona, quindi all’interno del regno di</w:t>
+      </w:r>
+      <w:r>
+        <w:t xml:space="preserve"> </w:t>
+      </w:r>
+      <w:r>
+        <w:t xml:space="preserve">Maiorca (1276-1343), che comprendeva anche Roussillon, Cerdagne e</w:t>
+      </w:r>
+      <w:r>
+        <w:t xml:space="preserve"> </w:t>
+      </w:r>
+      <w:r>
+        <w:t xml:space="preserve">Montpellier.</w:t>
+      </w:r>
+      <w:r>
+        <w:rPr>
+          <w:rStyle w:val="FootnoteReference"/>
+        </w:rPr>
+        <w:footnoteReference w:id="46"/>
+      </w:r>
+      <w:r>
+        <w:t xml:space="preserve"> </w:t>
+      </w:r>
+      <w:r>
+        <w:t xml:space="preserve">Tutti i luoghi toccati da Alatiel sono emblematici di un mondo, quello</w:t>
+      </w:r>
+      <w:r>
+        <w:t xml:space="preserve"> </w:t>
+      </w:r>
+      <w:r>
+        <w:t xml:space="preserve">mercantile, che proprio nella prima metà del XIV secolo ha vissuto un</w:t>
+      </w:r>
+      <w:r>
+        <w:t xml:space="preserve"> </w:t>
+      </w:r>
+      <w:r>
+        <w:t xml:space="preserve">momento di intensa attività nello spazio dell’intero Mediterraneo.</w:t>
+      </w:r>
+    </w:p>
+    <w:p>
+      <w:pPr>
+        <w:pStyle w:val="BodyText"/>
+      </w:pPr>
+      <w:r>
+        <w:t xml:space="preserve">Questo</w:t>
+      </w:r>
+      <w:r>
+        <w:t xml:space="preserve"> </w:t>
+      </w:r>
+      <w:r>
+        <w:rPr>
+          <w:i/>
+        </w:rPr>
+        <w:t xml:space="preserve">excursus</w:t>
+      </w:r>
+      <w:r>
+        <w:t xml:space="preserve"> </w:t>
+      </w:r>
+      <w:r>
+        <w:t xml:space="preserve">storico-mercantile attraverso le tappe della</w:t>
+      </w:r>
+      <w:r>
+        <w:t xml:space="preserve"> </w:t>
+      </w:r>
+      <w:r>
+        <w:t xml:space="preserve">novella II 7, la più ricca di varietà spaziali dell’intera giornata</w:t>
+      </w:r>
+      <w:r>
+        <w:t xml:space="preserve"> </w:t>
+      </w:r>
+      <w:r>
+        <w:t xml:space="preserve">presa in considerazione, è servita a fornire un esempio dell’enorme</w:t>
+      </w:r>
+      <w:r>
+        <w:t xml:space="preserve"> </w:t>
+      </w:r>
+      <w:r>
+        <w:t xml:space="preserve">varietà di fonti che scorre sotto una novella in realtà piuttosto</w:t>
+      </w:r>
+      <w:r>
+        <w:t xml:space="preserve"> </w:t>
+      </w:r>
+      <w:r>
+        <w:t xml:space="preserve">ripetitiva nella sua diegesi. Tra le autorevoli interpretazioni</w:t>
+      </w:r>
+      <w:r>
+        <w:t xml:space="preserve"> </w:t>
+      </w:r>
+      <w:r>
+        <w:t xml:space="preserve">letterarie date alla presente storia, degne di nota sono quella</w:t>
+      </w:r>
+      <w:r>
+        <w:t xml:space="preserve"> </w:t>
+      </w:r>
+      <w:r>
+        <w:t xml:space="preserve">“</w:t>
+      </w:r>
+      <w:r>
+        <w:t xml:space="preserve">tragica</w:t>
+      </w:r>
+      <w:r>
+        <w:t xml:space="preserve">”</w:t>
+      </w:r>
+      <w:r>
+        <w:t xml:space="preserve"> </w:t>
+      </w:r>
+      <w:r>
+        <w:t xml:space="preserve">di Almansi</w:t>
+      </w:r>
+      <w:r>
+        <w:t xml:space="preserve"> </w:t>
+      </w:r>
+      <w:r>
+        <w:t xml:space="preserve">(Almansi 1974, 82–131)</w:t>
+      </w:r>
+      <w:r>
+        <w:t xml:space="preserve"> </w:t>
+      </w:r>
+      <w:r>
+        <w:t xml:space="preserve">e</w:t>
+      </w:r>
+      <w:r>
+        <w:t xml:space="preserve"> </w:t>
+      </w:r>
+      <w:r>
+        <w:t xml:space="preserve">“</w:t>
+      </w:r>
+      <w:r>
+        <w:t xml:space="preserve">comica</w:t>
+      </w:r>
+      <w:r>
+        <w:t xml:space="preserve">”</w:t>
+      </w:r>
+      <w:r>
+        <w:t xml:space="preserve"> </w:t>
+      </w:r>
+      <w:r>
+        <w:t xml:space="preserve">di Segre</w:t>
+      </w:r>
+      <w:r>
+        <w:t xml:space="preserve"> </w:t>
+      </w:r>
+      <w:r>
+        <w:t xml:space="preserve">(Segre 1974, 51:145–59)</w:t>
+      </w:r>
+      <w:r>
+        <w:t xml:space="preserve">: entrambi prendono in</w:t>
+      </w:r>
+      <w:r>
+        <w:t xml:space="preserve"> </w:t>
+      </w:r>
+      <w:r>
+        <w:t xml:space="preserve">maggiore considerazione l’impasse linguistico della straniera Alatiel e</w:t>
+      </w:r>
+      <w:r>
+        <w:t xml:space="preserve"> </w:t>
+      </w:r>
+      <w:r>
+        <w:t xml:space="preserve">il ruolo del mare, laddove, come già argomentato altrove</w:t>
+      </w:r>
+      <w:r>
+        <w:t xml:space="preserve"> </w:t>
+      </w:r>
+      <w:r>
+        <w:t xml:space="preserve">(Bolpagni 2016)</w:t>
+      </w:r>
+      <w:r>
+        <w:t xml:space="preserve"> </w:t>
+      </w:r>
+      <w:r>
+        <w:t xml:space="preserve">la vera chiave interpretativa per assegnare,</w:t>
+      </w:r>
+      <w:r>
+        <w:t xml:space="preserve"> </w:t>
+      </w:r>
+      <w:r>
+        <w:t xml:space="preserve">finalmente e senza dubbi di sorta, a questa novella la patente di</w:t>
+      </w:r>
+      <w:r>
+        <w:t xml:space="preserve"> </w:t>
+      </w:r>
+      <w:r>
+        <w:t xml:space="preserve">“</w:t>
+      </w:r>
+      <w:r>
+        <w:t xml:space="preserve">parodia</w:t>
+      </w:r>
+      <w:r>
+        <w:t xml:space="preserve">”</w:t>
+      </w:r>
+      <w:r>
+        <w:t xml:space="preserve"> </w:t>
+      </w:r>
+      <w:r>
+        <w:t xml:space="preserve">è quella del romanzo greco e, quindi, del viaggio. Partendo</w:t>
+      </w:r>
+      <w:r>
+        <w:t xml:space="preserve"> </w:t>
+      </w:r>
+      <w:r>
+        <w:t xml:space="preserve">dal presupposto che lo schema di questa novella, tolto il superfluo, è</w:t>
+      </w:r>
+      <w:r>
+        <w:t xml:space="preserve"> </w:t>
+      </w:r>
+      <w:r>
+        <w:t xml:space="preserve">perfettamente adagiabile su quello del romanzo alessandrino, cioè:</w:t>
+      </w:r>
+    </w:p>
+    <w:p>
+      <w:pPr>
+        <w:numPr>
+          <w:numId w:val="1007"/>
+          <w:ilvl w:val="1"/>
+        </w:numPr>
+      </w:pPr>
+      <w:r>
+        <w:t xml:space="preserve">Promessa di matrimonio (inizio positivo).</w:t>
+      </w:r>
+    </w:p>
+    <w:p>
+      <w:pPr>
+        <w:numPr>
+          <w:numId w:val="1007"/>
+          <w:ilvl w:val="1"/>
+        </w:numPr>
+      </w:pPr>
+      <w:r>
+        <w:t xml:space="preserve">Traversie ritardatrici (parte centrale negativa).</w:t>
+      </w:r>
+    </w:p>
+    <w:p>
+      <w:pPr>
+        <w:numPr>
+          <w:numId w:val="1007"/>
+          <w:ilvl w:val="1"/>
+        </w:numPr>
+      </w:pPr>
+      <w:r>
+        <w:t xml:space="preserve">Attuazione del matrimonio (Conclusione positiva).</w:t>
+      </w:r>
+    </w:p>
+    <w:p>
+      <w:pPr>
+        <w:pStyle w:val="FirstParagraph"/>
+      </w:pPr>
+      <w:r>
+        <w:t xml:space="preserve">Adesso i russi e poi qualcosa sull’alterità e poi le altre della II!</w:t>
+      </w:r>
+    </w:p>
+    <w:p>
+      <w:pPr>
         <w:pStyle w:val="Bibliography"/>
       </w:pPr>
       <w:r>
+        <w:t xml:space="preserve">Abulafia, D. 2011.</w:t>
+      </w:r>
+      <w:r>
+        <w:t xml:space="preserve"> </w:t>
+      </w:r>
+      <w:r>
+        <w:rPr>
+          <w:i/>
+        </w:rPr>
+        <w:t xml:space="preserve">The Great Sea: A Human History of the Mediterranean</w:t>
+      </w:r>
+      <w:r>
+        <w:t xml:space="preserve">. Oxford University Press.</w:t>
+      </w:r>
+      <w:r>
+        <w:t xml:space="preserve"> </w:t>
+      </w:r>
+      <w:hyperlink r:id="rId47">
+        <w:r>
+          <w:rPr>
+            <w:rStyle w:val="Hyperlink"/>
+          </w:rPr>
+          <w:t xml:space="preserve">https://books.google.cz/books?id=LD9cyG2L4ucC</w:t>
+        </w:r>
+      </w:hyperlink>
+      <w:r>
+        <w:t xml:space="preserve">.</w:t>
+      </w:r>
+    </w:p>
+    <w:p>
+      <w:pPr>
+        <w:pStyle w:val="Bibliography"/>
+      </w:pPr>
+      <w:r>
+        <w:t xml:space="preserve">Alighieri, Dante. 1988.</w:t>
+      </w:r>
+      <w:r>
+        <w:t xml:space="preserve"> </w:t>
+      </w:r>
+      <w:r>
+        <w:rPr>
+          <w:i/>
+        </w:rPr>
+        <w:t xml:space="preserve">La Divina Commedia Di Dante Alighieri: In App. Indice Integrale Delle Parole, Indice Inverso Delle Rime Con Rinvii Al Canto E Al Verso</w:t>
+      </w:r>
+      <w:r>
+        <w:t xml:space="preserve">. Edited by Tommaso di Salvo. Zanichelli.</w:t>
+      </w:r>
+    </w:p>
+    <w:p>
+      <w:pPr>
+        <w:pStyle w:val="Bibliography"/>
+      </w:pPr>
+      <w:r>
+        <w:t xml:space="preserve">Almansi, G. 1974.</w:t>
+      </w:r>
+      <w:r>
+        <w:t xml:space="preserve"> </w:t>
+      </w:r>
+      <w:r>
+        <w:rPr>
+          <w:i/>
+        </w:rPr>
+        <w:t xml:space="preserve">L’Estetica Dell’osceno</w:t>
+      </w:r>
+      <w:r>
+        <w:t xml:space="preserve">. Ricerca Letteraria: Serie Critica. G. Einaudi.</w:t>
+      </w:r>
+      <w:r>
+        <w:t xml:space="preserve"> </w:t>
+      </w:r>
+      <w:hyperlink r:id="rId48">
+        <w:r>
+          <w:rPr>
+            <w:rStyle w:val="Hyperlink"/>
+          </w:rPr>
+          <w:t xml:space="preserve">https://books.google.cz/books?id=xcEOAAAAMAAJ</w:t>
+        </w:r>
+      </w:hyperlink>
+      <w:r>
+        <w:t xml:space="preserve">.</w:t>
+      </w:r>
+    </w:p>
+    <w:p>
+      <w:pPr>
+        <w:pStyle w:val="Bibliography"/>
+      </w:pPr>
+      <w:r>
         <w:t xml:space="preserve">Asor Rosa, Alberto. 1992. “Decameron Di Giovanni Boccaccio.”</w:t>
       </w:r>
       <w:r>
@@ -3460,6 +5304,26 @@
         <w:pStyle w:val="Bibliography"/>
       </w:pPr>
       <w:r>
+        <w:t xml:space="preserve">Baldi, Barbara. 2007. “Geografia, Storia E Politica Nel ‘de Europa’ Di Enea Silvio Piccolomini.” In</w:t>
+      </w:r>
+      <w:r>
+        <w:t xml:space="preserve"> </w:t>
+      </w:r>
+      <w:r>
+        <w:rPr>
+          <w:i/>
+        </w:rPr>
+        <w:t xml:space="preserve">Pio Ii Umanista Europeo. Atti Del Xvii Convegno Internazionale Dell’Istituto Petrarca (Chianciano-Pienza 18/21 Luglio 2005)</w:t>
+      </w:r>
+      <w:r>
+        <w:t xml:space="preserve">, edited by Luisa Rotondi Secchi Tarugi, 199–215. Franco Cesati Editore.</w:t>
+      </w:r>
+    </w:p>
+    <w:p>
+      <w:pPr>
+        <w:pStyle w:val="Bibliography"/>
+      </w:pPr>
+      <w:r>
         <w:t xml:space="preserve">Battaglia, Salvatore. 1993.</w:t>
       </w:r>
       <w:r>
@@ -3477,7 +5341,7 @@
       <w:r>
         <w:t xml:space="preserve"> </w:t>
       </w:r>
-      <w:hyperlink r:id="rId39">
+      <w:hyperlink r:id="rId49">
         <w:r>
           <w:rPr>
             <w:rStyle w:val="Hyperlink"/>
@@ -3511,7 +5375,7 @@
       <w:r>
         <w:t xml:space="preserve"> </w:t>
       </w:r>
-      <w:hyperlink r:id="rId40">
+      <w:hyperlink r:id="rId50">
         <w:r>
           <w:rPr>
             <w:rStyle w:val="Hyperlink"/>
@@ -3565,7 +5429,7 @@
       <w:r>
         <w:t xml:space="preserve"> </w:t>
       </w:r>
-      <w:hyperlink r:id="rId41">
+      <w:hyperlink r:id="rId51">
         <w:r>
           <w:rPr>
             <w:rStyle w:val="Hyperlink"/>
@@ -3599,7 +5463,7 @@
       <w:r>
         <w:t xml:space="preserve"> </w:t>
       </w:r>
-      <w:hyperlink r:id="rId42">
+      <w:hyperlink r:id="rId52">
         <w:r>
           <w:rPr>
             <w:rStyle w:val="Hyperlink"/>
@@ -3633,7 +5497,7 @@
       <w:r>
         <w:t xml:space="preserve"> </w:t>
       </w:r>
-      <w:hyperlink r:id="rId43">
+      <w:hyperlink r:id="rId53">
         <w:r>
           <w:rPr>
             <w:rStyle w:val="Hyperlink"/>
@@ -3667,7 +5531,7 @@
       <w:r>
         <w:t xml:space="preserve"> </w:t>
       </w:r>
-      <w:hyperlink r:id="rId44">
+      <w:hyperlink r:id="rId54">
         <w:r>
           <w:rPr>
             <w:rStyle w:val="Hyperlink"/>
@@ -3684,6 +5548,63 @@
         <w:pStyle w:val="Bibliography"/>
       </w:pPr>
       <w:r>
+        <w:t xml:space="preserve">———. 2010.</w:t>
+      </w:r>
+      <w:r>
+        <w:t xml:space="preserve"> </w:t>
+      </w:r>
+      <w:r>
+        <w:rPr>
+          <w:i/>
+        </w:rPr>
+        <w:t xml:space="preserve">Boccaccio Medievale</w:t>
+      </w:r>
+      <w:r>
+        <w:t xml:space="preserve">. BUR Rizzoli. Alta Fedeltà. Bureau Biblioteca Univ. Rizzoli.</w:t>
+      </w:r>
+      <w:r>
+        <w:t xml:space="preserve"> </w:t>
+      </w:r>
+      <w:hyperlink r:id="rId55">
+        <w:r>
+          <w:rPr>
+            <w:rStyle w:val="Hyperlink"/>
+          </w:rPr>
+          <w:t xml:space="preserve">https://books.google.cz/books?id=EolnRAAACAAJ</w:t>
+        </w:r>
+      </w:hyperlink>
+      <w:r>
+        <w:t xml:space="preserve">.</w:t>
+      </w:r>
+    </w:p>
+    <w:p>
+      <w:pPr>
+        <w:pStyle w:val="Bibliography"/>
+      </w:pPr>
+      <w:r>
+        <w:t xml:space="preserve">Burke, Peter. 1980. “Did Europe Exist Before 1700?”</w:t>
+      </w:r>
+      <w:r>
+        <w:t xml:space="preserve"> </w:t>
+      </w:r>
+      <w:r>
+        <w:rPr>
+          <w:i/>
+        </w:rPr>
+        <w:t xml:space="preserve">History of European Ideas</w:t>
+      </w:r>
+      <w:r>
+        <w:t xml:space="preserve"> </w:t>
+      </w:r>
+      <w:r>
+        <w:t xml:space="preserve">1 (1). Taylor &amp; Francis: 21–29.</w:t>
+      </w:r>
+    </w:p>
+    <w:p>
+      <w:pPr>
+        <w:pStyle w:val="Bibliography"/>
+      </w:pPr>
+      <w:r>
         <w:t xml:space="preserve">Cavallini, Giorgio. 2002. “Postilla Sulla Geografia Del ‘Decameron’.”</w:t>
       </w:r>
       <w:r>
@@ -3727,7 +5648,7 @@
       <w:r>
         <w:t xml:space="preserve"> </w:t>
       </w:r>
-      <w:hyperlink r:id="rId45">
+      <w:hyperlink r:id="rId56">
         <w:r>
           <w:rPr>
             <w:rStyle w:val="Hyperlink"/>
@@ -3761,7 +5682,7 @@
       <w:r>
         <w:t xml:space="preserve"> </w:t>
       </w:r>
-      <w:hyperlink r:id="rId46">
+      <w:hyperlink r:id="rId57">
         <w:r>
           <w:rPr>
             <w:rStyle w:val="Hyperlink"/>
@@ -3795,7 +5716,7 @@
       <w:r>
         <w:t xml:space="preserve"> </w:t>
       </w:r>
-      <w:hyperlink r:id="rId47">
+      <w:hyperlink r:id="rId58">
         <w:r>
           <w:rPr>
             <w:rStyle w:val="Hyperlink"/>
@@ -3829,7 +5750,7 @@
       <w:r>
         <w:t xml:space="preserve"> </w:t>
       </w:r>
-      <w:hyperlink r:id="rId48">
+      <w:hyperlink r:id="rId59">
         <w:r>
           <w:rPr>
             <w:rStyle w:val="Hyperlink"/>
@@ -3866,6 +5787,40 @@
         <w:pStyle w:val="Bibliography"/>
       </w:pPr>
       <w:r>
+        <w:t xml:space="preserve">Manni, D.M. 1742.</w:t>
+      </w:r>
+      <w:r>
+        <w:t xml:space="preserve"> </w:t>
+      </w:r>
+      <w:r>
+        <w:rPr>
+          <w:i/>
+        </w:rPr>
+        <w:t xml:space="preserve">Istoria Del Decamerone Di Giovanni Boccaccio, Scritta Da Domenico Maria Manni</w:t>
+      </w:r>
+      <w:r>
+        <w:t xml:space="preserve">. A. Ristori.</w:t>
+      </w:r>
+      <w:r>
+        <w:t xml:space="preserve"> </w:t>
+      </w:r>
+      <w:hyperlink r:id="rId60">
+        <w:r>
+          <w:rPr>
+            <w:rStyle w:val="Hyperlink"/>
+          </w:rPr>
+          <w:t xml:space="preserve">https://books.google.cz/books?id=oJUkCryfPQMC</w:t>
+        </w:r>
+      </w:hyperlink>
+      <w:r>
+        <w:t xml:space="preserve">.</w:t>
+      </w:r>
+    </w:p>
+    <w:p>
+      <w:pPr>
+        <w:pStyle w:val="Bibliography"/>
+      </w:pPr>
+      <w:r>
         <w:t xml:space="preserve">Moretti, Franco. 2005.</w:t>
       </w:r>
       <w:r>
@@ -3903,7 +5858,7 @@
       <w:r>
         <w:t xml:space="preserve"> </w:t>
       </w:r>
-      <w:hyperlink r:id="rId49">
+      <w:hyperlink r:id="rId61">
         <w:r>
           <w:rPr>
             <w:rStyle w:val="Hyperlink"/>
@@ -3937,7 +5892,7 @@
       <w:r>
         <w:t xml:space="preserve"> </w:t>
       </w:r>
-      <w:hyperlink r:id="rId50">
+      <w:hyperlink r:id="rId62">
         <w:r>
           <w:rPr>
             <w:rStyle w:val="Hyperlink"/>
@@ -3954,6 +5909,60 @@
         <w:pStyle w:val="Bibliography"/>
       </w:pPr>
       <w:r>
+        <w:t xml:space="preserve">Palmieri, Matteo. 1934.</w:t>
+      </w:r>
+      <w:r>
+        <w:t xml:space="preserve"> </w:t>
+      </w:r>
+      <w:r>
+        <w:rPr>
+          <w:i/>
+        </w:rPr>
+        <w:t xml:space="preserve">Matthei Palmerii Vita Nicolai Acciaioli</w:t>
+      </w:r>
+      <w:r>
+        <w:t xml:space="preserve">. Edited by Gino Scaramella. Matthei Palmerii Vita Nicolai Acciaioli. N. Zanichelli.</w:t>
+      </w:r>
+      <w:r>
+        <w:t xml:space="preserve"> </w:t>
+      </w:r>
+      <w:hyperlink r:id="rId63">
+        <w:r>
+          <w:rPr>
+            <w:rStyle w:val="Hyperlink"/>
+          </w:rPr>
+          <w:t xml:space="preserve">https://books.google.cz/books?id=V4AuAQAAIAAJ</w:t>
+        </w:r>
+      </w:hyperlink>
+      <w:r>
+        <w:t xml:space="preserve">.</w:t>
+      </w:r>
+    </w:p>
+    <w:p>
+      <w:pPr>
+        <w:pStyle w:val="Bibliography"/>
+      </w:pPr>
+      <w:r>
+        <w:t xml:space="preserve">Pegoretti, Anna. 2011. “’Di Che Paese Se’tu Di Ponente?’: Cartografie Boccacciane.”</w:t>
+      </w:r>
+      <w:r>
+        <w:t xml:space="preserve"> </w:t>
+      </w:r>
+      <w:r>
+        <w:rPr>
+          <w:i/>
+        </w:rPr>
+        <w:t xml:space="preserve">Studi Sul Boccaccio</w:t>
+      </w:r>
+      <w:r>
+        <w:t xml:space="preserve">, no. 39. Sansoni Editore: 83–114.</w:t>
+      </w:r>
+    </w:p>
+    <w:p>
+      <w:pPr>
+        <w:pStyle w:val="Bibliography"/>
+      </w:pPr>
+      <w:r>
         <w:t xml:space="preserve">Schmid, Helmut. 1994. “Probabilistic Part-of-Speech Tagging Using Decision Trees.” In</w:t>
       </w:r>
       <w:r>
@@ -3974,6 +5983,60 @@
         <w:pStyle w:val="Bibliography"/>
       </w:pPr>
       <w:r>
+        <w:t xml:space="preserve">Segre, Cesare. 1974.</w:t>
+      </w:r>
+      <w:r>
+        <w:t xml:space="preserve"> </w:t>
+      </w:r>
+      <w:r>
+        <w:rPr>
+          <w:i/>
+        </w:rPr>
+        <w:t xml:space="preserve">Le Strutture E Il Tempo:(narrazione, Poesia, Modelli)</w:t>
+      </w:r>
+      <w:r>
+        <w:t xml:space="preserve">. Vol. 51. Einaudi.</w:t>
+      </w:r>
+    </w:p>
+    <w:p>
+      <w:pPr>
+        <w:pStyle w:val="Bibliography"/>
+      </w:pPr>
+      <w:r>
+        <w:t xml:space="preserve">Simon, A. 1999.</w:t>
+      </w:r>
+      <w:r>
+        <w:t xml:space="preserve"> </w:t>
+      </w:r>
+      <w:r>
+        <w:rPr>
+          <w:i/>
+        </w:rPr>
+        <w:t xml:space="preserve">Le Novelle E La Storia: Toscana E Oriente Fra Tre E Quattrocento</w:t>
+      </w:r>
+      <w:r>
+        <w:t xml:space="preserve">. Studi E Saggi. Salerno.</w:t>
+      </w:r>
+      <w:r>
+        <w:t xml:space="preserve"> </w:t>
+      </w:r>
+      <w:hyperlink r:id="rId64">
+        <w:r>
+          <w:rPr>
+            <w:rStyle w:val="Hyperlink"/>
+          </w:rPr>
+          <w:t xml:space="preserve">https://books.google.cz/books?id=ERZdAAAAMAAJ</w:t>
+        </w:r>
+      </w:hyperlink>
+      <w:r>
+        <w:t xml:space="preserve">.</w:t>
+      </w:r>
+    </w:p>
+    <w:p>
+      <w:pPr>
+        <w:pStyle w:val="Bibliography"/>
+      </w:pPr>
+      <w:r>
         <w:t xml:space="preserve">Straka, Milan, and Jana Straková. 2017. “Tokenizing, Pos Tagging, Lemmatizing and Parsing Ud 2.0 with Udpipe.” In</w:t>
       </w:r>
       <w:r>
@@ -3991,7 +6054,7 @@
       <w:r>
         <w:t xml:space="preserve"> </w:t>
       </w:r>
-      <w:hyperlink r:id="rId51">
+      <w:hyperlink r:id="rId65">
         <w:r>
           <w:rPr>
             <w:rStyle w:val="Hyperlink"/>
@@ -4025,7 +6088,7 @@
       <w:r>
         <w:t xml:space="preserve"> </w:t>
       </w:r>
-      <w:hyperlink r:id="rId52">
+      <w:hyperlink r:id="rId66">
         <w:r>
           <w:rPr>
             <w:rStyle w:val="Hyperlink"/>
@@ -4145,25 +6208,19 @@
         <w:t xml:space="preserve"> </w:t>
       </w:r>
       <w:r>
-        <w:t xml:space="preserve">Per un approfondimento più</w:t>
-      </w:r>
-      <w:r>
-        <w:t xml:space="preserve"> </w:t>
-      </w:r>
-      <w:r>
-        <w:t xml:space="preserve">esauriente sulle suggestioni, le fonti letterarie, il materiale</w:t>
-      </w:r>
-      <w:r>
-        <w:t xml:space="preserve"> </w:t>
-      </w:r>
-      <w:r>
-        <w:t xml:space="preserve">geografico circolante nel Trecento e le opere coeve di Boccaccio,</w:t>
-      </w:r>
-      <w:r>
-        <w:t xml:space="preserve"> </w:t>
-      </w:r>
-      <w:r>
-        <w:t xml:space="preserve">rimandiamo anche a</w:t>
+        <w:t xml:space="preserve">Per un approfondimento più esauriente sulle</w:t>
+      </w:r>
+      <w:r>
+        <w:t xml:space="preserve"> </w:t>
+      </w:r>
+      <w:r>
+        <w:t xml:space="preserve">suggestioni, le fonti letterarie, il materiale geografico circolante</w:t>
+      </w:r>
+      <w:r>
+        <w:t xml:space="preserve"> </w:t>
+      </w:r>
+      <w:r>
+        <w:t xml:space="preserve">nel Trecento e le opere coeve di Boccaccio, rimandiamo anche a</w:t>
       </w:r>
       <w:r>
         <w:t xml:space="preserve"> </w:t>
@@ -4175,13 +6232,7 @@
         <w:t xml:space="preserve"> </w:t>
       </w:r>
       <w:r>
-        <w:t xml:space="preserve">e in particolare alle</w:t>
-      </w:r>
-      <w:r>
-        <w:t xml:space="preserve"> </w:t>
-      </w:r>
-      <w:r>
-        <w:t xml:space="preserve">pp. 16-36</w:t>
+        <w:t xml:space="preserve">e in particolare alle pp. 16-36</w:t>
       </w:r>
     </w:p>
   </w:footnote>
@@ -4561,13 +6612,13 @@
         <w:t xml:space="preserve"> </w:t>
       </w:r>
       <w:r>
-        <w:t xml:space="preserve">L’autore</w:t>
-      </w:r>
-      <w:r>
-        <w:t xml:space="preserve"> </w:t>
-      </w:r>
-      <w:r>
-        <w:t xml:space="preserve">di questa definizione è Dmitrij S. Lichačëv, all’interno di</w:t>
+        <w:t xml:space="preserve">L’autore di questa definizione è Dmitrij S.</w:t>
+      </w:r>
+      <w:r>
+        <w:t xml:space="preserve"> </w:t>
+      </w:r>
+      <w:r>
+        <w:t xml:space="preserve">Lichačëv, all’interno di</w:t>
       </w:r>
       <w:r>
         <w:t xml:space="preserve"> </w:t>
@@ -4576,13 +6627,13 @@
         <w:t xml:space="preserve">(Lotman, Uspensky, and Janovich 1973, 26–39)</w:t>
       </w:r>
       <w:r>
-        <w:t xml:space="preserve">, come «stupefacente metafora del</w:t>
-      </w:r>
-      <w:r>
-        <w:t xml:space="preserve"> </w:t>
-      </w:r>
-      <w:r>
-        <w:t xml:space="preserve">vissuto»</w:t>
+        <w:t xml:space="preserve">, come</w:t>
+      </w:r>
+      <w:r>
+        <w:t xml:space="preserve"> </w:t>
+      </w:r>
+      <w:r>
+        <w:t xml:space="preserve">«stupefacente metafora del vissuto»</w:t>
       </w:r>
       <w:r>
         <w:t xml:space="preserve"> </w:t>
@@ -4666,6 +6717,395 @@
       </w:r>
       <w:r>
         <w:t xml:space="preserve">diversi ambienti di sviluppo tra cui Python e R.</w:t>
+      </w:r>
+    </w:p>
+  </w:footnote>
+  <w:footnote w:id="39">
+    <w:p>
+      <w:pPr>
+        <w:pStyle w:val="FootnoteText"/>
+      </w:pPr>
+      <w:r>
+        <w:rPr>
+          <w:rStyle w:val="FootnoteReference"/>
+        </w:rPr>
+        <w:footnoteRef/>
+      </w:r>
+      <w:r>
+        <w:t xml:space="preserve"> </w:t>
+      </w:r>
+      <w:r>
+        <w:t xml:space="preserve">questa località oggi</w:t>
+      </w:r>
+      <w:r>
+        <w:t xml:space="preserve"> </w:t>
+      </w:r>
+      <w:r>
+        <w:t xml:space="preserve">si riferisce all’attuale Algarve, situata nella regione meridionale</w:t>
+      </w:r>
+      <w:r>
+        <w:t xml:space="preserve"> </w:t>
+      </w:r>
+      <w:r>
+        <w:t xml:space="preserve">del Portogallo, ma all’epoca del Boccaccio comprendeva anche la</w:t>
+      </w:r>
+      <w:r>
+        <w:t xml:space="preserve"> </w:t>
+      </w:r>
+      <w:r>
+        <w:t xml:space="preserve">provincia più settentrionale del Marocco che, come ricorda Branca,</w:t>
+      </w:r>
+      <w:r>
+        <w:t xml:space="preserve"> </w:t>
+      </w:r>
+      <w:r>
+        <w:t xml:space="preserve">costituiva «il più noto dei regni moreschi eurafricani»</w:t>
+      </w:r>
+      <w:r>
+        <w:t xml:space="preserve"> </w:t>
+      </w:r>
+      <w:r>
+        <w:t xml:space="preserve">(Boccaccio 1992, 227)</w:t>
+      </w:r>
+      <w:r>
+        <w:t xml:space="preserve">, ampiamente frequentato dai</w:t>
+      </w:r>
+      <w:r>
+        <w:t xml:space="preserve"> </w:t>
+      </w:r>
+      <w:r>
+        <w:t xml:space="preserve">mercanti lanaioli fiorentini</w:t>
+      </w:r>
+    </w:p>
+  </w:footnote>
+  <w:footnote w:id="40">
+    <w:p>
+      <w:pPr>
+        <w:pStyle w:val="FootnoteText"/>
+      </w:pPr>
+      <w:r>
+        <w:rPr>
+          <w:rStyle w:val="FootnoteReference"/>
+        </w:rPr>
+        <w:footnoteRef/>
+      </w:r>
+      <w:r>
+        <w:t xml:space="preserve"> </w:t>
+      </w:r>
+      <w:r>
+        <w:t xml:space="preserve">Per le notizie storiche inerenti alla penisola iberica</w:t>
+      </w:r>
+      <w:r>
+        <w:t xml:space="preserve"> </w:t>
+      </w:r>
+      <w:r>
+        <w:t xml:space="preserve">nel XIII secolo, vd.</w:t>
+      </w:r>
+      <w:r>
+        <w:t xml:space="preserve"> </w:t>
+      </w:r>
+      <w:r>
+        <w:t xml:space="preserve">(Abulafia 2011)</w:t>
+      </w:r>
+    </w:p>
+  </w:footnote>
+  <w:footnote w:id="41">
+    <w:p>
+      <w:pPr>
+        <w:pStyle w:val="FootnoteText"/>
+      </w:pPr>
+      <w:r>
+        <w:rPr>
+          <w:rStyle w:val="FootnoteReference"/>
+        </w:rPr>
+        <w:footnoteRef/>
+      </w:r>
+      <w:r>
+        <w:t xml:space="preserve"> </w:t>
+      </w:r>
+      <w:r>
+        <w:t xml:space="preserve">vd.</w:t>
+      </w:r>
+      <w:r>
+        <w:t xml:space="preserve"> </w:t>
+      </w:r>
+      <w:r>
+        <w:t xml:space="preserve">Alighieri (1988)</w:t>
+      </w:r>
+      <w:r>
+        <w:t xml:space="preserve">,</w:t>
+      </w:r>
+      <w:r>
+        <w:t xml:space="preserve"> </w:t>
+      </w:r>
+      <w:r>
+        <w:rPr>
+          <w:i/>
+        </w:rPr>
+        <w:t xml:space="preserve">Inferno</w:t>
+      </w:r>
+      <w:r>
+        <w:t xml:space="preserve"> </w:t>
+      </w:r>
+      <w:r>
+        <w:t xml:space="preserve">XXVIII, vv.</w:t>
+      </w:r>
+      <w:r>
+        <w:t xml:space="preserve"> </w:t>
+      </w:r>
+      <w:r>
+        <w:t xml:space="preserve">82-84</w:t>
+      </w:r>
+    </w:p>
+  </w:footnote>
+  <w:footnote w:id="42">
+    <w:p>
+      <w:pPr>
+        <w:pStyle w:val="FootnoteText"/>
+      </w:pPr>
+      <w:r>
+        <w:rPr>
+          <w:rStyle w:val="FootnoteReference"/>
+        </w:rPr>
+        <w:footnoteRef/>
+      </w:r>
+      <w:r>
+        <w:t xml:space="preserve"> </w:t>
+      </w:r>
+      <w:r>
+        <w:t xml:space="preserve">«In the early Middle</w:t>
+      </w:r>
+      <w:r>
+        <w:t xml:space="preserve"> </w:t>
+      </w:r>
+      <w:r>
+        <w:t xml:space="preserve">Ages, the term</w:t>
+      </w:r>
+      <w:r>
+        <w:t xml:space="preserve"> </w:t>
+      </w:r>
+      <w:r>
+        <w:t xml:space="preserve">“</w:t>
+      </w:r>
+      <w:r>
+        <w:t xml:space="preserve">Europe</w:t>
+      </w:r>
+      <w:r>
+        <w:t xml:space="preserve">”</w:t>
+      </w:r>
+      <w:r>
+        <w:t xml:space="preserve">, like the term</w:t>
+      </w:r>
+      <w:r>
+        <w:t xml:space="preserve"> </w:t>
+      </w:r>
+      <w:r>
+        <w:t xml:space="preserve">“</w:t>
+      </w:r>
+      <w:r>
+        <w:t xml:space="preserve">West</w:t>
+      </w:r>
+      <w:r>
+        <w:t xml:space="preserve">”</w:t>
+      </w:r>
+      <w:r>
+        <w:t xml:space="preserve"> </w:t>
+      </w:r>
+      <w:r>
+        <w:t xml:space="preserve">occurs every now and</w:t>
+      </w:r>
+      <w:r>
+        <w:t xml:space="preserve"> </w:t>
+      </w:r>
+      <w:r>
+        <w:t xml:space="preserve">then, especially n the context of invasion</w:t>
+      </w:r>
+      <w:r>
+        <w:t xml:space="preserve"> </w:t>
+      </w:r>
+      <w:r>
+        <w:t xml:space="preserve">[</w:t>
+      </w:r>
+      <w:r>
+        <w:t xml:space="preserve">…</w:t>
+      </w:r>
+      <w:r>
+        <w:t xml:space="preserve">]</w:t>
+      </w:r>
+      <w:r>
+        <w:t xml:space="preserve"> </w:t>
+      </w:r>
+      <w:r>
+        <w:t xml:space="preserve">When Charles</w:t>
+      </w:r>
+      <w:r>
+        <w:t xml:space="preserve"> </w:t>
+      </w:r>
+      <w:r>
+        <w:t xml:space="preserve">Martel defeated a Muslim army at the battle of Tours in 732, a</w:t>
+      </w:r>
+      <w:r>
+        <w:t xml:space="preserve"> </w:t>
+      </w:r>
+      <w:r>
+        <w:t xml:space="preserve">contemporary chronicler described the Christian side as the</w:t>
+      </w:r>
+      <w:r>
+        <w:t xml:space="preserve"> </w:t>
+      </w:r>
+      <w:r>
+        <w:t xml:space="preserve">europeenses, using the Latin word in its traditional military context»</w:t>
+      </w:r>
+      <w:r>
+        <w:t xml:space="preserve"> </w:t>
+      </w:r>
+      <w:r>
+        <w:t xml:space="preserve">(Burke 1980, 23)</w:t>
+      </w:r>
+    </w:p>
+  </w:footnote>
+  <w:footnote w:id="43">
+    <w:p>
+      <w:pPr>
+        <w:pStyle w:val="FootnoteText"/>
+      </w:pPr>
+      <w:r>
+        <w:rPr>
+          <w:rStyle w:val="FootnoteReference"/>
+        </w:rPr>
+        <w:footnoteRef/>
+      </w:r>
+      <w:r>
+        <w:t xml:space="preserve"> </w:t>
+      </w:r>
+      <w:r>
+        <w:t xml:space="preserve">(Branca 2010, 147)</w:t>
+      </w:r>
+      <w:r>
+        <w:t xml:space="preserve"> </w:t>
+      </w:r>
+      <w:r>
+        <w:t xml:space="preserve">Si tratta della lettera di Nicolò Acciaiuoli ad Angelo Soderini, nella</w:t>
+      </w:r>
+      <w:r>
+        <w:t xml:space="preserve"> </w:t>
+      </w:r>
+      <w:r>
+        <w:t xml:space="preserve">quale descrive la sua saltuaria permanenza (ottobre 1338-giugno 1341</w:t>
+      </w:r>
+      <w:r>
+        <w:t xml:space="preserve"> </w:t>
+      </w:r>
+      <w:r>
+        <w:t xml:space="preserve">ca., cfr. pp. 104-107) nel Peloponneso, cfr.</w:t>
+      </w:r>
+      <w:r>
+        <w:t xml:space="preserve">(Palmieri 1934)</w:t>
+      </w:r>
+    </w:p>
+  </w:footnote>
+  <w:footnote w:id="44">
+    <w:p>
+      <w:pPr>
+        <w:pStyle w:val="FootnoteText"/>
+      </w:pPr>
+      <w:r>
+        <w:rPr>
+          <w:rStyle w:val="FootnoteReference"/>
+        </w:rPr>
+        <w:footnoteRef/>
+      </w:r>
+      <w:r>
+        <w:t xml:space="preserve"> </w:t>
+      </w:r>
+      <w:r>
+        <w:t xml:space="preserve">vd.</w:t>
+      </w:r>
+      <w:r>
+        <w:t xml:space="preserve"> </w:t>
+      </w:r>
+      <w:r>
+        <w:t xml:space="preserve">(Morosini 2010, 112)</w:t>
+      </w:r>
+    </w:p>
+  </w:footnote>
+  <w:footnote w:id="45">
+    <w:p>
+      <w:pPr>
+        <w:pStyle w:val="FootnoteText"/>
+      </w:pPr>
+      <w:r>
+        <w:rPr>
+          <w:rStyle w:val="FootnoteReference"/>
+        </w:rPr>
+        <w:footnoteRef/>
+      </w:r>
+      <w:r>
+        <w:t xml:space="preserve"> </w:t>
+      </w:r>
+      <w:r>
+        <w:t xml:space="preserve">(Boccaccio 1992, 254)</w:t>
+      </w:r>
+      <w:r>
+        <w:t xml:space="preserve">Cfr. anche</w:t>
+      </w:r>
+      <w:r>
+        <w:t xml:space="preserve"> </w:t>
+      </w:r>
+      <w:r>
+        <w:t xml:space="preserve">(Manni 1742, 211)</w:t>
+      </w:r>
+    </w:p>
+  </w:footnote>
+  <w:footnote w:id="46">
+    <w:p>
+      <w:pPr>
+        <w:pStyle w:val="FootnoteText"/>
+      </w:pPr>
+      <w:r>
+        <w:rPr>
+          <w:rStyle w:val="FootnoteReference"/>
+        </w:rPr>
+        <w:footnoteRef/>
+      </w:r>
+      <w:r>
+        <w:t xml:space="preserve"> </w:t>
+      </w:r>
+      <w:r>
+        <w:t xml:space="preserve">La contea di</w:t>
+      </w:r>
+      <w:r>
+        <w:t xml:space="preserve"> </w:t>
+      </w:r>
+      <w:r>
+        <w:rPr>
+          <w:i/>
+        </w:rPr>
+        <w:t xml:space="preserve">Rossiglione</w:t>
+      </w:r>
+      <w:r>
+        <w:t xml:space="preserve"> </w:t>
+      </w:r>
+      <w:r>
+        <w:t xml:space="preserve">viene spesso</w:t>
+      </w:r>
+      <w:r>
+        <w:t xml:space="preserve"> </w:t>
+      </w:r>
+      <w:r>
+        <w:t xml:space="preserve">citata nel Decameron: come ambientazione secondaria nella III 9, e</w:t>
+      </w:r>
+      <w:r>
+        <w:t xml:space="preserve"> </w:t>
+      </w:r>
+      <w:r>
+        <w:t xml:space="preserve">come provenienza di personaggi nella IV 9. Per quanto riguarda</w:t>
+      </w:r>
+      <w:r>
+        <w:t xml:space="preserve"> </w:t>
+      </w:r>
+      <w:r>
+        <w:t xml:space="preserve">Monpulier, la città viene citata sempre all’interno della III 9</w:t>
       </w:r>
     </w:p>
   </w:footnote>
@@ -4756,7 +7196,7 @@
     </w:lvl>
   </w:abstractNum>
   <w:abstractNum w:abstractNumId="990">
-    <w:nsid w:val="55997467"/>
+    <w:nsid w:val="dc6b2d45"/>
     <w:multiLevelType w:val="multilevel"/>
     <w:lvl w:ilvl="0">
       <w:numFmt w:val="bullet"/>
@@ -4837,7 +7277,7 @@
     </w:lvl>
   </w:abstractNum>
   <w:abstractNum w:abstractNumId="991">
-    <w:nsid w:val="38d39436"/>
+    <w:nsid w:val="7a7e5214"/>
     <w:multiLevelType w:val="multilevel"/>
     <w:lvl w:ilvl="0">
       <w:numFmt w:val="bullet"/>
@@ -4908,6 +7348,94 @@
     <w:lvl w:ilvl="6">
       <w:numFmt w:val="bullet"/>
       <w:lvlText w:val="•"/>
+      <w:lvlJc w:val="left"/>
+      <w:pPr>
+        <w:tabs>
+          <w:tab w:val="num" w:pos="4320"/>
+        </w:tabs>
+        <w:ind w:left="4800" w:hanging="480"/>
+      </w:pPr>
+    </w:lvl>
+  </w:abstractNum>
+  <w:abstractNum w:abstractNumId="99201">
+    <w:nsid w:val="d8779a2a"/>
+    <w:multiLevelType w:val="multilevel"/>
+    <w:lvl w:ilvl="0">
+      <w:start w:val="1"/>
+      <w:numFmt w:val="decimal"/>
+      <w:lvlText w:val="%1."/>
+      <w:lvlJc w:val="left"/>
+      <w:pPr>
+        <w:tabs>
+          <w:tab w:val="num" w:pos="0"/>
+        </w:tabs>
+        <w:ind w:left="480" w:hanging="480"/>
+      </w:pPr>
+    </w:lvl>
+    <w:lvl w:ilvl="1">
+      <w:start w:val="1"/>
+      <w:numFmt w:val="decimal"/>
+      <w:lvlText w:val="%2."/>
+      <w:lvlJc w:val="left"/>
+      <w:pPr>
+        <w:tabs>
+          <w:tab w:val="num" w:pos="720"/>
+        </w:tabs>
+        <w:ind w:left="1200" w:hanging="480"/>
+      </w:pPr>
+    </w:lvl>
+    <w:lvl w:ilvl="2">
+      <w:start w:val="1"/>
+      <w:numFmt w:val="lowerLetter"/>
+      <w:lvlText w:val="%3."/>
+      <w:lvlJc w:val="left"/>
+      <w:pPr>
+        <w:tabs>
+          <w:tab w:val="num" w:pos="1440"/>
+        </w:tabs>
+        <w:ind w:left="1920" w:hanging="480"/>
+      </w:pPr>
+    </w:lvl>
+    <w:lvl w:ilvl="3">
+      <w:start w:val="1"/>
+      <w:numFmt w:val="lowerRoman"/>
+      <w:lvlText w:val="%4."/>
+      <w:lvlJc w:val="left"/>
+      <w:pPr>
+        <w:tabs>
+          <w:tab w:val="num" w:pos="2160"/>
+        </w:tabs>
+        <w:ind w:left="2640" w:hanging="480"/>
+      </w:pPr>
+    </w:lvl>
+    <w:lvl w:ilvl="4">
+      <w:start w:val="1"/>
+      <w:numFmt w:val="decimal"/>
+      <w:lvlText w:val="%5."/>
+      <w:lvlJc w:val="left"/>
+      <w:pPr>
+        <w:tabs>
+          <w:tab w:val="num" w:pos="2880"/>
+        </w:tabs>
+        <w:ind w:left="3360" w:hanging="480"/>
+      </w:pPr>
+    </w:lvl>
+    <w:lvl w:ilvl="5">
+      <w:start w:val="1"/>
+      <w:numFmt w:val="lowerLetter"/>
+      <w:lvlText w:val="%6."/>
+      <w:lvlJc w:val="left"/>
+      <w:pPr>
+        <w:tabs>
+          <w:tab w:val="num" w:pos="3600"/>
+        </w:tabs>
+        <w:ind w:left="4080" w:hanging="480"/>
+      </w:pPr>
+    </w:lvl>
+    <w:lvl w:ilvl="6">
+      <w:start w:val="1"/>
+      <w:numFmt w:val="lowerRoman"/>
+      <w:lvlText w:val="%7."/>
       <w:lvlJc w:val="left"/>
       <w:pPr>
         <w:tabs>
@@ -4931,6 +7459,102 @@
   </w:num>
   <w:num w:numId="1003">
     <w:abstractNumId w:val="991"/>
+  </w:num>
+  <w:num w:numId="1004">
+    <w:abstractNumId w:val="99201"/>
+    <w:lvlOverride w:ilvl="0">
+      <w:startOverride w:val="1"/>
+    </w:lvlOverride>
+    <w:lvlOverride w:ilvl="1">
+      <w:startOverride w:val="1"/>
+    </w:lvlOverride>
+    <w:lvlOverride w:ilvl="2">
+      <w:startOverride w:val="1"/>
+    </w:lvlOverride>
+    <w:lvlOverride w:ilvl="3">
+      <w:startOverride w:val="1"/>
+    </w:lvlOverride>
+    <w:lvlOverride w:ilvl="4">
+      <w:startOverride w:val="1"/>
+    </w:lvlOverride>
+    <w:lvlOverride w:ilvl="5">
+      <w:startOverride w:val="1"/>
+    </w:lvlOverride>
+    <w:lvlOverride w:ilvl="6">
+      <w:startOverride w:val="1"/>
+    </w:lvlOverride>
+  </w:num>
+  <w:num w:numId="1005">
+    <w:abstractNumId w:val="99201"/>
+    <w:lvlOverride w:ilvl="0">
+      <w:startOverride w:val="1"/>
+    </w:lvlOverride>
+    <w:lvlOverride w:ilvl="1">
+      <w:startOverride w:val="1"/>
+    </w:lvlOverride>
+    <w:lvlOverride w:ilvl="2">
+      <w:startOverride w:val="1"/>
+    </w:lvlOverride>
+    <w:lvlOverride w:ilvl="3">
+      <w:startOverride w:val="1"/>
+    </w:lvlOverride>
+    <w:lvlOverride w:ilvl="4">
+      <w:startOverride w:val="1"/>
+    </w:lvlOverride>
+    <w:lvlOverride w:ilvl="5">
+      <w:startOverride w:val="1"/>
+    </w:lvlOverride>
+    <w:lvlOverride w:ilvl="6">
+      <w:startOverride w:val="1"/>
+    </w:lvlOverride>
+  </w:num>
+  <w:num w:numId="1006">
+    <w:abstractNumId w:val="99201"/>
+    <w:lvlOverride w:ilvl="0">
+      <w:startOverride w:val="1"/>
+    </w:lvlOverride>
+    <w:lvlOverride w:ilvl="1">
+      <w:startOverride w:val="1"/>
+    </w:lvlOverride>
+    <w:lvlOverride w:ilvl="2">
+      <w:startOverride w:val="1"/>
+    </w:lvlOverride>
+    <w:lvlOverride w:ilvl="3">
+      <w:startOverride w:val="1"/>
+    </w:lvlOverride>
+    <w:lvlOverride w:ilvl="4">
+      <w:startOverride w:val="1"/>
+    </w:lvlOverride>
+    <w:lvlOverride w:ilvl="5">
+      <w:startOverride w:val="1"/>
+    </w:lvlOverride>
+    <w:lvlOverride w:ilvl="6">
+      <w:startOverride w:val="1"/>
+    </w:lvlOverride>
+  </w:num>
+  <w:num w:numId="1007">
+    <w:abstractNumId w:val="99201"/>
+    <w:lvlOverride w:ilvl="0">
+      <w:startOverride w:val="1"/>
+    </w:lvlOverride>
+    <w:lvlOverride w:ilvl="1">
+      <w:startOverride w:val="1"/>
+    </w:lvlOverride>
+    <w:lvlOverride w:ilvl="2">
+      <w:startOverride w:val="1"/>
+    </w:lvlOverride>
+    <w:lvlOverride w:ilvl="3">
+      <w:startOverride w:val="1"/>
+    </w:lvlOverride>
+    <w:lvlOverride w:ilvl="4">
+      <w:startOverride w:val="1"/>
+    </w:lvlOverride>
+    <w:lvlOverride w:ilvl="5">
+      <w:startOverride w:val="1"/>
+    </w:lvlOverride>
+    <w:lvlOverride w:ilvl="6">
+      <w:startOverride w:val="1"/>
+    </w:lvlOverride>
   </w:num>
 </w:numbering>
 </file>

</xml_diff>